<commit_message>
Various Fe cuts; Fe0 Temperature expansion law
</commit_message>
<xml_diff>
--- a/Data/Lattice_Sxd/doc/Fe Lattice parameters.docx
+++ b/Data/Lattice_Sxd/doc/Fe Lattice parameters.docx
@@ -103,6 +103,114 @@
       </w:r>
     </w:p>
     <w:p>
+      <w:r>
+        <w:t>The value from literature</w:t>
+      </w:r>
+      <w:r>
+        <w:t xml:space="preserve"> (using interpolation over T and Si contents)</w:t>
+      </w:r>
+      <w:r>
+        <w:t>:</w:t>
+      </w:r>
+    </w:p>
+    <w:p>
+      <w:r>
+        <w:tab/>
+      </w:r>
+      <w:r>
+        <w:tab/>
+      </w:r>
+      <w:r>
+        <w:tab/>
+      </w:r>
+      <w:r>
+        <w:t xml:space="preserve"> </w:t>
+      </w:r>
+      <w:r>
+        <w:tab/>
+      </w:r>
+      <w:r>
+        <w:tab/>
+      </w:r>
+      <w:r>
+        <w:tab/>
+      </w:r>
+      <w:r>
+        <w:rPr>
+          <w:color w:val="00B050"/>
+        </w:rPr>
+        <w:t>a</w:t>
+      </w:r>
+      <w:r>
+        <w:rPr>
+          <w:color w:val="00B050"/>
+        </w:rPr>
+        <w:t xml:space="preserve"> </w:t>
+      </w:r>
+      <w:r>
+        <w:rPr>
+          <w:color w:val="00B050"/>
+        </w:rPr>
+        <w:t xml:space="preserve">= </w:t>
+      </w:r>
+      <w:r>
+        <w:rPr>
+          <w:color w:val="00B050"/>
+        </w:rPr>
+        <w:t>2.8</w:t>
+      </w:r>
+      <w:r>
+        <w:rPr>
+          <w:color w:val="00B050"/>
+        </w:rPr>
+        <w:t>404</w:t>
+      </w:r>
+      <w:r>
+        <w:rPr>
+          <w:color w:val="00B050"/>
+        </w:rPr>
+        <w:t>+</w:t>
+      </w:r>
+      <w:r>
+        <w:rPr>
+          <w:color w:val="00B050"/>
+        </w:rPr>
+        <w:t>/</w:t>
+      </w:r>
+      <w:r>
+        <w:rPr>
+          <w:color w:val="00B050"/>
+        </w:rPr>
+        <w:t>-</w:t>
+      </w:r>
+      <w:proofErr w:type="gramStart"/>
+      <w:r>
+        <w:rPr>
+          <w:color w:val="00B050"/>
+        </w:rPr>
+        <w:t>0.0</w:t>
+      </w:r>
+      <w:r>
+        <w:rPr>
+          <w:color w:val="00B050"/>
+        </w:rPr>
+        <w:t>003</w:t>
+      </w:r>
+      <w:r>
+        <w:rPr>
+          <w:color w:val="00B050"/>
+        </w:rPr>
+        <w:t xml:space="preserve"> </w:t>
+      </w:r>
+      <w:r>
+        <w:t xml:space="preserve"> </w:t>
+      </w:r>
+      <w:r>
+        <w:t>Angstroms</w:t>
+      </w:r>
+      <w:proofErr w:type="gramEnd"/>
+    </w:p>
+    <w:p>
       <w:pPr>
         <w:pStyle w:val="Heading2"/>
         <w:numPr>
@@ -116,8 +224,6 @@
       <w:r>
         <w:t>.</w:t>
       </w:r>
-      <w:bookmarkStart w:id="0" w:name="_GoBack"/>
-      <w:bookmarkEnd w:id="0"/>
       <w:r>
         <w:t xml:space="preserve"> </w:t>
       </w:r>
@@ -478,10 +584,7 @@
       </w:r>
       <w:r>
         <w:tab/>
-        <w:t>Angstroms   (</w:t>
-      </w:r>
-      <w:r>
-        <w:t>V</w:t>
+        <w:t>Angstroms   (V</w:t>
       </w:r>
       <w:proofErr w:type="gramStart"/>
       <w:r>
@@ -510,6 +613,10 @@
         <w:ind w:left="360"/>
       </w:pPr>
       <w:r>
+        <w:rPr>
+          <w:noProof/>
+          <w:lang w:eastAsia="en-GB"/>
+        </w:rPr>
         <w:drawing>
           <wp:inline distT="0" distB="0" distL="0" distR="0" wp14:anchorId="49DF8A41" wp14:editId="4F0AE0B1">
             <wp:extent cx="5731510" cy="3247008"/>
@@ -526,7 +633,7 @@
                     <pic:cNvPicPr/>
                   </pic:nvPicPr>
                   <pic:blipFill>
-                    <a:blip r:embed="rId6"/>
+                    <a:blip r:embed="rId7"/>
                     <a:stretch>
                       <a:fillRect/>
                     </a:stretch>
@@ -558,6 +665,7 @@
         <w:pStyle w:val="Heading3"/>
       </w:pPr>
       <w:r>
+        <w:lastRenderedPageBreak/>
         <w:t>Lattice parameters of Fe-Si alloy single crystals</w:t>
       </w:r>
       <w:r>
@@ -583,11 +691,7 @@
     </w:p>
     <w:p>
       <w:r>
-        <w:t xml:space="preserve">Lattice parameters of single crystals of pure iron and three Fe-Si alloys with Si concentration &lt; 7 at% are measured using three different X-ray techniques, namely the ratio, Bond and triple crystal diffractometer methods. The lattice parameter of pure iron is found to be a = (0.286652 ± 0.000002) </w:t>
-      </w:r>
-      <w:r>
-        <w:lastRenderedPageBreak/>
-        <w:t xml:space="preserve">nm. In Fe-Si alloys it decreases with increasing Si concentration with the slope </w:t>
+        <w:t xml:space="preserve">Lattice parameters of single crystals of pure iron and three Fe-Si alloys with Si concentration &lt; 7 at% are measured using three different X-ray techniques, namely the ratio, Bond and triple crystal diffractometer methods. The lattice parameter of pure iron is found to be a = (0.286652 ± 0.000002) nm. In Fe-Si alloys it decreases with increasing Si concentration with the slope </w:t>
       </w:r>
       <w:proofErr w:type="spellStart"/>
       <w:r>
@@ -604,6 +708,9 @@
       <w:proofErr w:type="spellEnd"/>
       <w:r>
         <w:t xml:space="preserve"> = −0.000069 nm/at% Si</w:t>
+      </w:r>
+      <w:r>
+        <w:t>. T measured is 22C</w:t>
       </w:r>
     </w:p>
     <w:p/>
@@ -669,6 +776,18 @@
         <w:t xml:space="preserve"> = </w:t>
       </w:r>
       <w:r>
+        <w:t>2.8665</w:t>
+      </w:r>
+      <w:r>
+        <w:t xml:space="preserve"> - </w:t>
+      </w:r>
+      <w:r>
+        <w:t>0.0134</w:t>
+      </w:r>
+      <w:r>
+        <w:t xml:space="preserve"> = </w:t>
+      </w:r>
+      <w:r>
         <w:rPr>
           <w:color w:val="00B050"/>
         </w:rPr>
@@ -681,10 +800,50 @@
         <w:t>53</w:t>
       </w:r>
       <w:r>
+        <w:rPr>
+          <w:color w:val="00B050"/>
+        </w:rPr>
+        <w:t>1</w:t>
+      </w:r>
+      <w:r>
         <w:t xml:space="preserve"> Angstroms.</w:t>
       </w:r>
       <w:r>
-        <w:t xml:space="preserve">  (Room temperature)</w:t>
+        <w:t xml:space="preserve">  (Room temperature</w:t>
+      </w:r>
+      <w:r>
+        <w:t xml:space="preserve"> (295</w:t>
+      </w:r>
+      <w:r>
+        <w:t>K</w:t>
+      </w:r>
+      <w:r>
+        <w:t>)</w:t>
+      </w:r>
+      <w:r>
+        <w:t>)</w:t>
+      </w:r>
+    </w:p>
+    <w:p>
+      <w:r>
+        <w:rPr>
+          <w:color w:val="00B050"/>
+        </w:rPr>
+        <w:t>Article s</w:t>
+      </w:r>
+      <w:r>
+        <w:rPr>
+          <w:color w:val="00B050"/>
+        </w:rPr>
+        <w:t>uggests to m</w:t>
+      </w:r>
+      <w:bookmarkStart w:id="0" w:name="_GoBack"/>
+      <w:bookmarkEnd w:id="0"/>
+      <w:r>
+        <w:rPr>
+          <w:color w:val="00B050"/>
+        </w:rPr>
+        <w:t>easure Si contents from the lattice parameters.</w:t>
       </w:r>
     </w:p>
     <w:p/>
@@ -801,109 +960,2737 @@
         <w:fldChar w:fldCharType="end"/>
       </w:r>
       <w:r>
-        <w:t xml:space="preserve">  -- </w:t>
-      </w:r>
-      <w:r>
-        <w:rPr>
-          <w:color w:val="FF0000"/>
-        </w:rPr>
-        <w:t>No access for not members</w:t>
+        <w:t xml:space="preserve"> </w:t>
       </w:r>
     </w:p>
     <w:p>
       <w:pPr>
         <w:pStyle w:val="ListParagraph"/>
         <w:ind w:left="360"/>
+        <w:jc w:val="both"/>
       </w:pPr>
       <w:r>
         <w:t xml:space="preserve">The lattice </w:t>
       </w:r>
-      <w:proofErr w:type="spellStart"/>
-      <w:r>
-        <w:t>spacings</w:t>
-      </w:r>
-      <w:proofErr w:type="spellEnd"/>
-      <w:r>
-        <w:t xml:space="preserve"> of high-purity iron have been measured accurately between 20 and 1502 degrees C. The results, together with previous low-temperature data, give data between the absolute zero and the melting-point (1534 degrees C). The thermal </w:t>
+      <w:r>
+        <w:t>spacing</w:t>
+      </w:r>
+      <w:r>
+        <w:t xml:space="preserve"> of high-purity iron </w:t>
       </w:r>
       <w:proofErr w:type="gramStart"/>
       <w:r>
-        <w:t>expansion of the lattice and of bulk metal are</w:t>
+        <w:t>have</w:t>
       </w:r>
       <w:proofErr w:type="gramEnd"/>
       <w:r>
-        <w:t xml:space="preserve"> in good agreement over the temperature range for which the latter has been studied accurately. At the A$</w:t>
-      </w:r>
-      <w:proofErr w:type="gramStart"/>
-      <w:r>
-        <w:t>_{</w:t>
-      </w:r>
-      <w:proofErr w:type="gramEnd"/>
-      <w:r>
-        <w:t>2}$ point, there is no discontinuity in the lattice spacing. In contrast to the work of some previous investigators, we have found no observable difference between the coefficients of expansion of the lattice immediately above and below the A$_{2}$ point, and the results suggest that the forces responsible for ferromagnetism do not affect the interatomic distances by more than 1 part in 10000. At the A$</w:t>
-      </w:r>
-      <w:proofErr w:type="gramStart"/>
-      <w:r>
-        <w:t>_{</w:t>
-      </w:r>
-      <w:proofErr w:type="gramEnd"/>
-      <w:r>
-        <w:t>3}$ point, the $\alpha \</w:t>
-      </w:r>
-      <w:proofErr w:type="spellStart"/>
-      <w:r>
-        <w:t>rightarrow</w:t>
-      </w:r>
-      <w:proofErr w:type="spellEnd"/>
-      <w:r>
-        <w:t xml:space="preserve"> \gamma $ transformation is accompanied by an increase in the interatomic distance which, when expressed as a percentage change, is slightly less than the decrease in interatomic distance during the $\gamma \</w:t>
-      </w:r>
-      <w:proofErr w:type="spellStart"/>
-      <w:r>
-        <w:t>rightarrow</w:t>
-      </w:r>
-      <w:proofErr w:type="spellEnd"/>
-      <w:r>
-        <w:t xml:space="preserve"> \delta $ change at the A$_{4}$ point. The change in bond length calculated by the Pauling equation for the change (</w:t>
-      </w:r>
-      <w:proofErr w:type="spellStart"/>
-      <w:r>
-        <w:t>f.c.c</w:t>
-      </w:r>
-      <w:proofErr w:type="spellEnd"/>
-      <w:r>
-        <w:t>.$\</w:t>
-      </w:r>
-      <w:proofErr w:type="spellStart"/>
-      <w:r>
-        <w:t>rightleftharpoons</w:t>
-      </w:r>
-      <w:proofErr w:type="spellEnd"/>
-      <w:r>
-        <w:t xml:space="preserve"> $</w:t>
-      </w:r>
-      <w:proofErr w:type="spellStart"/>
-      <w:r>
-        <w:t>b.c.c</w:t>
-      </w:r>
-      <w:proofErr w:type="spellEnd"/>
-      <w:r>
-        <w:t>.) lies between the observed values for the A$</w:t>
-      </w:r>
-      <w:proofErr w:type="gramStart"/>
-      <w:r>
-        <w:t>_{</w:t>
-      </w:r>
-      <w:proofErr w:type="gramEnd"/>
-      <w:r>
-        <w:t>3}$ and A$_{4}$ points, and the accuracy of the equation is confirmed.</w:t>
+        <w:t xml:space="preserve"> been measured accurately between 20 and 1502 degrees C. The results, together with previous low-temperature data, give data between the absolute zero and the melting-point (1534 degrees C). The thermal </w:t>
+      </w:r>
+      <w:r>
+        <w:t>expansions of the lattice and of bulk metal are</w:t>
+      </w:r>
+      <w:r>
+        <w:t xml:space="preserve"> in good agreement over the temperature range for which the latter has been studied accurately. At the </w:t>
+      </w:r>
+      <w:r>
+        <w:t>A</w:t>
+      </w:r>
+      <w:r>
+        <w:rPr>
+          <w:vertAlign w:val="subscript"/>
+        </w:rPr>
+        <w:t>2</w:t>
+      </w:r>
+      <w:r>
+        <w:t xml:space="preserve"> point, there is no discontinuity in the lattice spacing. In contrast to the work of some previous investigators, we have found no observable difference between the coefficients of expansion of the lattice immediately above and below the </w:t>
+      </w:r>
+      <w:r>
+        <w:t>A</w:t>
+      </w:r>
+      <w:r>
+        <w:rPr>
+          <w:vertAlign w:val="subscript"/>
+        </w:rPr>
+        <w:t>2</w:t>
+      </w:r>
+      <w:r>
+        <w:rPr>
+          <w:vertAlign w:val="subscript"/>
+        </w:rPr>
+        <w:t xml:space="preserve"> </w:t>
+      </w:r>
+      <w:r>
+        <w:t>point, and the results suggest that the forces responsible for ferromagnetism do not affect the interatomic distances by more than 1 part in 10000. At the A</w:t>
+      </w:r>
+      <w:r>
+        <w:rPr>
+          <w:vertAlign w:val="subscript"/>
+        </w:rPr>
+        <w:t>3</w:t>
+      </w:r>
+      <w:r>
+        <w:t xml:space="preserve"> point, the</w:t>
+      </w:r>
+      <w:r>
+        <w:t xml:space="preserve"> </w:t>
+      </w:r>
+      <m:oMath>
+        <m:r>
+          <w:rPr>
+            <w:rFonts w:ascii="Cambria Math" w:hAnsi="Cambria Math"/>
+          </w:rPr>
+          <m:t>α→γ</m:t>
+        </m:r>
+      </m:oMath>
+      <w:r>
+        <w:t xml:space="preserve"> transformation is accompanied by an increase in the interatomic distance which, when expressed as a percentage change, is slightly less than the decrease in interatomic distance during the </w:t>
+      </w:r>
+      <m:oMath>
+        <m:r>
+          <w:rPr>
+            <w:rFonts w:ascii="Cambria Math" w:hAnsi="Cambria Math"/>
+          </w:rPr>
+          <m:t>γ→δ</m:t>
+        </m:r>
+      </m:oMath>
+      <w:r>
+        <w:t xml:space="preserve"> change at the A</w:t>
+      </w:r>
+      <w:r>
+        <w:rPr>
+          <w:vertAlign w:val="subscript"/>
+        </w:rPr>
+        <w:t>4</w:t>
+      </w:r>
+      <w:r>
+        <w:t xml:space="preserve"> point. The change in bond length calculated by the Pauling</w:t>
+      </w:r>
+      <w:r>
+        <w:t xml:space="preserve"> equation for the change (</w:t>
+      </w:r>
+      <m:oMath>
+        <m:r>
+          <w:rPr>
+            <w:rFonts w:ascii="Cambria Math" w:hAnsi="Cambria Math"/>
+          </w:rPr>
+          <m:t>f.c.c↔</m:t>
+        </m:r>
+        <m:r>
+          <w:rPr>
+            <w:rFonts w:ascii="Cambria Math" w:eastAsiaTheme="minorEastAsia" w:hAnsi="Cambria Math"/>
+          </w:rPr>
+          <m:t>b.c.c</m:t>
+        </m:r>
+      </m:oMath>
+      <w:r>
+        <w:rPr>
+          <w:rFonts w:eastAsiaTheme="minorEastAsia"/>
+        </w:rPr>
+        <w:t xml:space="preserve"> </w:t>
+      </w:r>
+      <w:r>
+        <w:t>) lies between the observed values for the A</w:t>
+      </w:r>
+      <w:r>
+        <w:rPr>
+          <w:vertAlign w:val="subscript"/>
+        </w:rPr>
+        <w:t>3</w:t>
+      </w:r>
+      <w:r>
+        <w:t xml:space="preserve"> and A</w:t>
+      </w:r>
+      <w:r>
+        <w:rPr>
+          <w:vertAlign w:val="subscript"/>
+        </w:rPr>
+        <w:t>4</w:t>
+      </w:r>
+      <w:r>
+        <w:t xml:space="preserve"> points, and the accuracy of the equation is confirmed.</w:t>
       </w:r>
     </w:p>
     <w:p>
       <w:pPr>
         <w:pStyle w:val="ListParagraph"/>
         <w:ind w:left="360"/>
-      </w:pPr>
+        <w:jc w:val="both"/>
+        <w:rPr>
+          <w:b/>
+        </w:rPr>
+        <w:sectPr>
+          <w:pgSz w:w="11906" w:h="16838"/>
+          <w:pgMar w:top="1440" w:right="1440" w:bottom="1440" w:left="1440" w:header="708" w:footer="708" w:gutter="0"/>
+          <w:cols w:space="708"/>
+          <w:docGrid w:linePitch="360"/>
+        </w:sectPr>
+      </w:pPr>
+    </w:p>
+    <w:p>
+      <w:pPr>
+        <w:pStyle w:val="ListParagraph"/>
+        <w:ind w:left="360"/>
+        <w:rPr>
+          <w:b/>
+        </w:rPr>
+      </w:pPr>
+    </w:p>
+    <w:p>
+      <w:pPr>
+        <w:pStyle w:val="ListParagraph"/>
+        <w:ind w:left="360"/>
+        <w:rPr>
+          <w:b/>
+        </w:rPr>
+      </w:pPr>
+      <w:r>
+        <w:rPr>
+          <w:b/>
+          <w:noProof/>
+          <w:lang w:eastAsia="en-GB"/>
+        </w:rPr>
+        <w:drawing>
+          <wp:anchor distT="0" distB="0" distL="114300" distR="114300" simplePos="0" relativeHeight="251658240" behindDoc="1" locked="0" layoutInCell="1" allowOverlap="1" wp14:anchorId="6F4F0965" wp14:editId="46286379">
+            <wp:simplePos x="0" y="0"/>
+            <wp:positionH relativeFrom="column">
+              <wp:posOffset>2939415</wp:posOffset>
+            </wp:positionH>
+            <wp:positionV relativeFrom="paragraph">
+              <wp:posOffset>28575</wp:posOffset>
+            </wp:positionV>
+            <wp:extent cx="3534410" cy="3086735"/>
+            <wp:effectExtent l="0" t="0" r="8890" b="0"/>
+            <wp:wrapTight wrapText="bothSides">
+              <wp:wrapPolygon edited="0">
+                <wp:start x="0" y="0"/>
+                <wp:lineTo x="0" y="21462"/>
+                <wp:lineTo x="21538" y="21462"/>
+                <wp:lineTo x="21538" y="0"/>
+                <wp:lineTo x="0" y="0"/>
+              </wp:wrapPolygon>
+            </wp:wrapTight>
+            <wp:docPr id="3" name="Picture 3"/>
+            <wp:cNvGraphicFramePr>
+              <a:graphicFrameLocks xmlns:a="http://schemas.openxmlformats.org/drawingml/2006/main" noChangeAspect="1"/>
+            </wp:cNvGraphicFramePr>
+            <a:graphic xmlns:a="http://schemas.openxmlformats.org/drawingml/2006/main">
+              <a:graphicData uri="http://schemas.openxmlformats.org/drawingml/2006/picture">
+                <pic:pic xmlns:pic="http://schemas.openxmlformats.org/drawingml/2006/picture">
+                  <pic:nvPicPr>
+                    <pic:cNvPr id="0" name="Picture 1"/>
+                    <pic:cNvPicPr>
+                      <a:picLocks noChangeAspect="1" noChangeArrowheads="1"/>
+                    </pic:cNvPicPr>
+                  </pic:nvPicPr>
+                  <pic:blipFill>
+                    <a:blip r:embed="rId8">
+                      <a:extLst>
+                        <a:ext uri="{28A0092B-C50C-407E-A947-70E740481C1C}">
+                          <a14:useLocalDpi xmlns:a14="http://schemas.microsoft.com/office/drawing/2010/main" val="0"/>
+                        </a:ext>
+                      </a:extLst>
+                    </a:blip>
+                    <a:srcRect/>
+                    <a:stretch>
+                      <a:fillRect/>
+                    </a:stretch>
+                  </pic:blipFill>
+                  <pic:spPr bwMode="auto">
+                    <a:xfrm>
+                      <a:off x="0" y="0"/>
+                      <a:ext cx="3534410" cy="3086735"/>
+                    </a:xfrm>
+                    <a:prstGeom prst="rect">
+                      <a:avLst/>
+                    </a:prstGeom>
+                    <a:noFill/>
+                    <a:ln>
+                      <a:noFill/>
+                    </a:ln>
+                  </pic:spPr>
+                </pic:pic>
+              </a:graphicData>
+            </a:graphic>
+            <wp14:sizeRelH relativeFrom="page">
+              <wp14:pctWidth>0</wp14:pctWidth>
+            </wp14:sizeRelH>
+            <wp14:sizeRelV relativeFrom="page">
+              <wp14:pctHeight>0</wp14:pctHeight>
+            </wp14:sizeRelV>
+          </wp:anchor>
+        </w:drawing>
+      </w:r>
+    </w:p>
+    <w:tbl>
+      <w:tblPr>
+        <w:tblW w:w="5520" w:type="dxa"/>
+        <w:tblInd w:w="93" w:type="dxa"/>
+        <w:tblLook w:val="04A0" w:firstRow="1" w:lastRow="0" w:firstColumn="1" w:lastColumn="0" w:noHBand="0" w:noVBand="1"/>
+      </w:tblPr>
+      <w:tblGrid>
+        <w:gridCol w:w="960"/>
+        <w:gridCol w:w="960"/>
+        <w:gridCol w:w="960"/>
+        <w:gridCol w:w="2640"/>
+      </w:tblGrid>
+      <w:tr>
+        <w:trPr>
+          <w:trHeight w:val="300"/>
+        </w:trPr>
+        <w:tc>
+          <w:tcPr>
+            <w:tcW w:w="960" w:type="dxa"/>
+            <w:tcBorders>
+              <w:top w:val="nil"/>
+              <w:left w:val="nil"/>
+              <w:bottom w:val="nil"/>
+              <w:right w:val="nil"/>
+            </w:tcBorders>
+            <w:shd w:val="clear" w:color="auto" w:fill="auto"/>
+            <w:noWrap/>
+            <w:vAlign w:val="bottom"/>
+          </w:tcPr>
+          <w:p>
+            <w:pPr>
+              <w:rPr>
+                <w:rFonts w:ascii="Calibri" w:eastAsia="Times New Roman" w:hAnsi="Calibri" w:cs="Calibri"/>
+                <w:color w:val="000000"/>
+                <w:lang w:eastAsia="en-GB"/>
+              </w:rPr>
+            </w:pPr>
+            <w:r>
+              <w:rPr>
+                <w:rFonts w:ascii="Calibri" w:eastAsia="Times New Roman" w:hAnsi="Calibri" w:cs="Calibri"/>
+                <w:color w:val="000000"/>
+                <w:lang w:eastAsia="en-GB"/>
+              </w:rPr>
+              <w:t>T</w:t>
+            </w:r>
+          </w:p>
+        </w:tc>
+        <w:tc>
+          <w:tcPr>
+            <w:tcW w:w="960" w:type="dxa"/>
+            <w:tcBorders>
+              <w:top w:val="nil"/>
+              <w:left w:val="nil"/>
+              <w:bottom w:val="nil"/>
+              <w:right w:val="nil"/>
+            </w:tcBorders>
+            <w:shd w:val="clear" w:color="auto" w:fill="auto"/>
+            <w:noWrap/>
+            <w:vAlign w:val="bottom"/>
+          </w:tcPr>
+          <w:p>
+            <w:pPr>
+              <w:rPr>
+                <w:rFonts w:ascii="Calibri" w:eastAsia="Times New Roman" w:hAnsi="Calibri" w:cs="Calibri"/>
+                <w:color w:val="000000"/>
+                <w:lang w:eastAsia="en-GB"/>
+              </w:rPr>
+            </w:pPr>
+            <w:r>
+              <w:rPr>
+                <w:rFonts w:ascii="Calibri" w:eastAsia="Times New Roman" w:hAnsi="Calibri" w:cs="Calibri"/>
+                <w:color w:val="000000"/>
+                <w:lang w:eastAsia="en-GB"/>
+              </w:rPr>
+              <w:t>Volume</w:t>
+            </w:r>
+          </w:p>
+        </w:tc>
+        <w:tc>
+          <w:tcPr>
+            <w:tcW w:w="960" w:type="dxa"/>
+            <w:tcBorders>
+              <w:top w:val="nil"/>
+              <w:left w:val="nil"/>
+              <w:bottom w:val="nil"/>
+              <w:right w:val="nil"/>
+            </w:tcBorders>
+            <w:shd w:val="clear" w:color="auto" w:fill="auto"/>
+            <w:noWrap/>
+            <w:vAlign w:val="bottom"/>
+          </w:tcPr>
+          <w:p>
+            <w:pPr>
+              <w:rPr>
+                <w:rFonts w:ascii="Calibri" w:eastAsia="Times New Roman" w:hAnsi="Calibri" w:cs="Calibri"/>
+                <w:color w:val="000000"/>
+                <w:lang w:eastAsia="en-GB"/>
+              </w:rPr>
+            </w:pPr>
+          </w:p>
+        </w:tc>
+        <w:tc>
+          <w:tcPr>
+            <w:tcW w:w="2640" w:type="dxa"/>
+            <w:tcBorders>
+              <w:top w:val="nil"/>
+              <w:left w:val="nil"/>
+              <w:bottom w:val="nil"/>
+              <w:right w:val="nil"/>
+            </w:tcBorders>
+            <w:shd w:val="clear" w:color="auto" w:fill="auto"/>
+            <w:noWrap/>
+            <w:vAlign w:val="bottom"/>
+          </w:tcPr>
+          <w:p>
+            <w:pPr>
+              <w:ind w:firstLineChars="200" w:firstLine="440"/>
+              <w:rPr>
+                <w:rFonts w:ascii="Calibri" w:eastAsia="Times New Roman" w:hAnsi="Calibri" w:cs="Calibri"/>
+                <w:color w:val="000000"/>
+                <w:lang w:eastAsia="en-GB"/>
+              </w:rPr>
+            </w:pPr>
+            <w:r>
+              <w:rPr>
+                <w:rFonts w:ascii="Calibri" w:eastAsia="Times New Roman" w:hAnsi="Calibri" w:cs="Calibri"/>
+                <w:color w:val="000000"/>
+                <w:lang w:eastAsia="en-GB"/>
+              </w:rPr>
+              <w:t>Lattice par</w:t>
+            </w:r>
+          </w:p>
+        </w:tc>
+      </w:tr>
+      <w:tr>
+        <w:trPr>
+          <w:trHeight w:val="300"/>
+        </w:trPr>
+        <w:tc>
+          <w:tcPr>
+            <w:tcW w:w="960" w:type="dxa"/>
+            <w:tcBorders>
+              <w:top w:val="nil"/>
+              <w:left w:val="nil"/>
+              <w:bottom w:val="nil"/>
+              <w:right w:val="nil"/>
+            </w:tcBorders>
+            <w:shd w:val="clear" w:color="auto" w:fill="auto"/>
+            <w:noWrap/>
+            <w:vAlign w:val="bottom"/>
+            <w:hideMark/>
+          </w:tcPr>
+          <w:p>
+            <w:pPr>
+              <w:rPr>
+                <w:rFonts w:ascii="Calibri" w:eastAsia="Times New Roman" w:hAnsi="Calibri" w:cs="Calibri"/>
+                <w:color w:val="000000"/>
+                <w:lang w:eastAsia="en-GB"/>
+              </w:rPr>
+            </w:pPr>
+          </w:p>
+          <w:p>
+            <w:pPr>
+              <w:rPr>
+                <w:rFonts w:ascii="Calibri" w:eastAsia="Times New Roman" w:hAnsi="Calibri" w:cs="Calibri"/>
+                <w:color w:val="000000"/>
+                <w:lang w:eastAsia="en-GB"/>
+              </w:rPr>
+            </w:pPr>
+            <w:r>
+              <w:rPr>
+                <w:rFonts w:ascii="Calibri" w:eastAsia="Times New Roman" w:hAnsi="Calibri" w:cs="Calibri"/>
+                <w:color w:val="000000"/>
+                <w:lang w:eastAsia="en-GB"/>
+              </w:rPr>
+              <w:t>1189</w:t>
+            </w:r>
+          </w:p>
+        </w:tc>
+        <w:tc>
+          <w:tcPr>
+            <w:tcW w:w="960" w:type="dxa"/>
+            <w:tcBorders>
+              <w:top w:val="nil"/>
+              <w:left w:val="nil"/>
+              <w:bottom w:val="nil"/>
+              <w:right w:val="nil"/>
+            </w:tcBorders>
+            <w:shd w:val="clear" w:color="auto" w:fill="auto"/>
+            <w:noWrap/>
+            <w:vAlign w:val="bottom"/>
+            <w:hideMark/>
+          </w:tcPr>
+          <w:p>
+            <w:pPr>
+              <w:rPr>
+                <w:rFonts w:ascii="Calibri" w:eastAsia="Times New Roman" w:hAnsi="Calibri" w:cs="Calibri"/>
+                <w:color w:val="000000"/>
+                <w:lang w:eastAsia="en-GB"/>
+              </w:rPr>
+            </w:pPr>
+            <w:r>
+              <w:rPr>
+                <w:rFonts w:ascii="Calibri" w:eastAsia="Times New Roman" w:hAnsi="Calibri" w:cs="Calibri"/>
+                <w:color w:val="000000"/>
+                <w:lang w:eastAsia="en-GB"/>
+              </w:rPr>
+              <w:t>12.175</w:t>
+            </w:r>
+          </w:p>
+        </w:tc>
+        <w:tc>
+          <w:tcPr>
+            <w:tcW w:w="960" w:type="dxa"/>
+            <w:tcBorders>
+              <w:top w:val="nil"/>
+              <w:left w:val="nil"/>
+              <w:bottom w:val="nil"/>
+              <w:right w:val="nil"/>
+            </w:tcBorders>
+            <w:shd w:val="clear" w:color="auto" w:fill="auto"/>
+            <w:noWrap/>
+            <w:vAlign w:val="bottom"/>
+            <w:hideMark/>
+          </w:tcPr>
+          <w:p>
+            <w:pPr>
+              <w:rPr>
+                <w:rFonts w:ascii="Calibri" w:eastAsia="Times New Roman" w:hAnsi="Calibri" w:cs="Calibri"/>
+                <w:color w:val="000000"/>
+                <w:lang w:eastAsia="en-GB"/>
+              </w:rPr>
+            </w:pPr>
+          </w:p>
+        </w:tc>
+        <w:tc>
+          <w:tcPr>
+            <w:tcW w:w="2640" w:type="dxa"/>
+            <w:tcBorders>
+              <w:top w:val="nil"/>
+              <w:left w:val="nil"/>
+              <w:bottom w:val="nil"/>
+              <w:right w:val="nil"/>
+            </w:tcBorders>
+            <w:shd w:val="clear" w:color="auto" w:fill="auto"/>
+            <w:noWrap/>
+            <w:vAlign w:val="bottom"/>
+            <w:hideMark/>
+          </w:tcPr>
+          <w:p>
+            <w:pPr>
+              <w:ind w:firstLineChars="200" w:firstLine="440"/>
+              <w:rPr>
+                <w:rFonts w:ascii="Calibri" w:eastAsia="Times New Roman" w:hAnsi="Calibri" w:cs="Calibri"/>
+                <w:color w:val="000000"/>
+                <w:lang w:eastAsia="en-GB"/>
+              </w:rPr>
+            </w:pPr>
+            <w:r>
+              <w:rPr>
+                <w:rFonts w:ascii="Calibri" w:eastAsia="Times New Roman" w:hAnsi="Calibri" w:cs="Calibri"/>
+                <w:color w:val="000000"/>
+                <w:lang w:eastAsia="en-GB"/>
+              </w:rPr>
+              <w:t>2.8985</w:t>
+            </w:r>
+          </w:p>
+        </w:tc>
+      </w:tr>
+      <w:tr>
+        <w:trPr>
+          <w:trHeight w:val="300"/>
+        </w:trPr>
+        <w:tc>
+          <w:tcPr>
+            <w:tcW w:w="960" w:type="dxa"/>
+            <w:tcBorders>
+              <w:top w:val="nil"/>
+              <w:left w:val="nil"/>
+              <w:bottom w:val="nil"/>
+              <w:right w:val="nil"/>
+            </w:tcBorders>
+            <w:shd w:val="clear" w:color="auto" w:fill="auto"/>
+            <w:noWrap/>
+            <w:vAlign w:val="bottom"/>
+            <w:hideMark/>
+          </w:tcPr>
+          <w:p>
+            <w:pPr>
+              <w:rPr>
+                <w:rFonts w:ascii="Calibri" w:eastAsia="Times New Roman" w:hAnsi="Calibri" w:cs="Calibri"/>
+                <w:color w:val="000000"/>
+                <w:lang w:eastAsia="en-GB"/>
+              </w:rPr>
+            </w:pPr>
+            <w:r>
+              <w:rPr>
+                <w:rFonts w:ascii="Calibri" w:eastAsia="Times New Roman" w:hAnsi="Calibri" w:cs="Calibri"/>
+                <w:color w:val="000000"/>
+                <w:lang w:eastAsia="en-GB"/>
+              </w:rPr>
+              <w:t>1175</w:t>
+            </w:r>
+          </w:p>
+        </w:tc>
+        <w:tc>
+          <w:tcPr>
+            <w:tcW w:w="960" w:type="dxa"/>
+            <w:tcBorders>
+              <w:top w:val="nil"/>
+              <w:left w:val="nil"/>
+              <w:bottom w:val="nil"/>
+              <w:right w:val="nil"/>
+            </w:tcBorders>
+            <w:shd w:val="clear" w:color="auto" w:fill="auto"/>
+            <w:noWrap/>
+            <w:vAlign w:val="bottom"/>
+            <w:hideMark/>
+          </w:tcPr>
+          <w:p>
+            <w:pPr>
+              <w:rPr>
+                <w:rFonts w:ascii="Calibri" w:eastAsia="Times New Roman" w:hAnsi="Calibri" w:cs="Calibri"/>
+                <w:color w:val="000000"/>
+                <w:lang w:eastAsia="en-GB"/>
+              </w:rPr>
+            </w:pPr>
+            <w:r>
+              <w:rPr>
+                <w:rFonts w:ascii="Calibri" w:eastAsia="Times New Roman" w:hAnsi="Calibri" w:cs="Calibri"/>
+                <w:color w:val="000000"/>
+                <w:lang w:eastAsia="en-GB"/>
+              </w:rPr>
+              <w:t>12.1684</w:t>
+            </w:r>
+          </w:p>
+        </w:tc>
+        <w:tc>
+          <w:tcPr>
+            <w:tcW w:w="960" w:type="dxa"/>
+            <w:tcBorders>
+              <w:top w:val="nil"/>
+              <w:left w:val="nil"/>
+              <w:bottom w:val="nil"/>
+              <w:right w:val="nil"/>
+            </w:tcBorders>
+            <w:shd w:val="clear" w:color="auto" w:fill="auto"/>
+            <w:noWrap/>
+            <w:vAlign w:val="bottom"/>
+            <w:hideMark/>
+          </w:tcPr>
+          <w:p>
+            <w:pPr>
+              <w:rPr>
+                <w:rFonts w:ascii="Calibri" w:eastAsia="Times New Roman" w:hAnsi="Calibri" w:cs="Calibri"/>
+                <w:color w:val="000000"/>
+                <w:lang w:eastAsia="en-GB"/>
+              </w:rPr>
+            </w:pPr>
+          </w:p>
+        </w:tc>
+        <w:tc>
+          <w:tcPr>
+            <w:tcW w:w="2640" w:type="dxa"/>
+            <w:tcBorders>
+              <w:top w:val="nil"/>
+              <w:left w:val="nil"/>
+              <w:bottom w:val="nil"/>
+              <w:right w:val="nil"/>
+            </w:tcBorders>
+            <w:shd w:val="clear" w:color="auto" w:fill="auto"/>
+            <w:noWrap/>
+            <w:vAlign w:val="bottom"/>
+            <w:hideMark/>
+          </w:tcPr>
+          <w:p>
+            <w:pPr>
+              <w:ind w:firstLineChars="200" w:firstLine="440"/>
+              <w:rPr>
+                <w:rFonts w:ascii="Calibri" w:eastAsia="Times New Roman" w:hAnsi="Calibri" w:cs="Calibri"/>
+                <w:color w:val="000000"/>
+                <w:lang w:eastAsia="en-GB"/>
+              </w:rPr>
+            </w:pPr>
+            <w:r>
+              <w:rPr>
+                <w:rFonts w:ascii="Calibri" w:eastAsia="Times New Roman" w:hAnsi="Calibri" w:cs="Calibri"/>
+                <w:color w:val="000000"/>
+                <w:lang w:eastAsia="en-GB"/>
+              </w:rPr>
+              <w:t>2.8979</w:t>
+            </w:r>
+          </w:p>
+        </w:tc>
+      </w:tr>
+      <w:tr>
+        <w:trPr>
+          <w:trHeight w:val="300"/>
+        </w:trPr>
+        <w:tc>
+          <w:tcPr>
+            <w:tcW w:w="960" w:type="dxa"/>
+            <w:tcBorders>
+              <w:top w:val="nil"/>
+              <w:left w:val="nil"/>
+              <w:bottom w:val="nil"/>
+              <w:right w:val="nil"/>
+            </w:tcBorders>
+            <w:shd w:val="clear" w:color="auto" w:fill="auto"/>
+            <w:noWrap/>
+            <w:vAlign w:val="bottom"/>
+            <w:hideMark/>
+          </w:tcPr>
+          <w:p>
+            <w:pPr>
+              <w:rPr>
+                <w:rFonts w:ascii="Calibri" w:eastAsia="Times New Roman" w:hAnsi="Calibri" w:cs="Calibri"/>
+                <w:color w:val="000000"/>
+                <w:lang w:eastAsia="en-GB"/>
+              </w:rPr>
+            </w:pPr>
+            <w:r>
+              <w:rPr>
+                <w:rFonts w:ascii="Calibri" w:eastAsia="Times New Roman" w:hAnsi="Calibri" w:cs="Calibri"/>
+                <w:color w:val="000000"/>
+                <w:lang w:eastAsia="en-GB"/>
+              </w:rPr>
+              <w:t>1120</w:t>
+            </w:r>
+          </w:p>
+        </w:tc>
+        <w:tc>
+          <w:tcPr>
+            <w:tcW w:w="960" w:type="dxa"/>
+            <w:tcBorders>
+              <w:top w:val="nil"/>
+              <w:left w:val="nil"/>
+              <w:bottom w:val="nil"/>
+              <w:right w:val="nil"/>
+            </w:tcBorders>
+            <w:shd w:val="clear" w:color="auto" w:fill="auto"/>
+            <w:noWrap/>
+            <w:vAlign w:val="bottom"/>
+            <w:hideMark/>
+          </w:tcPr>
+          <w:p>
+            <w:pPr>
+              <w:rPr>
+                <w:rFonts w:ascii="Calibri" w:eastAsia="Times New Roman" w:hAnsi="Calibri" w:cs="Calibri"/>
+                <w:color w:val="000000"/>
+                <w:lang w:eastAsia="en-GB"/>
+              </w:rPr>
+            </w:pPr>
+            <w:r>
+              <w:rPr>
+                <w:rFonts w:ascii="Calibri" w:eastAsia="Times New Roman" w:hAnsi="Calibri" w:cs="Calibri"/>
+                <w:color w:val="000000"/>
+                <w:lang w:eastAsia="en-GB"/>
+              </w:rPr>
+              <w:t>12.1347</w:t>
+            </w:r>
+          </w:p>
+        </w:tc>
+        <w:tc>
+          <w:tcPr>
+            <w:tcW w:w="960" w:type="dxa"/>
+            <w:tcBorders>
+              <w:top w:val="nil"/>
+              <w:left w:val="nil"/>
+              <w:bottom w:val="nil"/>
+              <w:right w:val="nil"/>
+            </w:tcBorders>
+            <w:shd w:val="clear" w:color="auto" w:fill="auto"/>
+            <w:noWrap/>
+            <w:vAlign w:val="bottom"/>
+            <w:hideMark/>
+          </w:tcPr>
+          <w:p>
+            <w:pPr>
+              <w:rPr>
+                <w:rFonts w:ascii="Calibri" w:eastAsia="Times New Roman" w:hAnsi="Calibri" w:cs="Calibri"/>
+                <w:color w:val="000000"/>
+                <w:lang w:eastAsia="en-GB"/>
+              </w:rPr>
+            </w:pPr>
+          </w:p>
+        </w:tc>
+        <w:tc>
+          <w:tcPr>
+            <w:tcW w:w="2640" w:type="dxa"/>
+            <w:tcBorders>
+              <w:top w:val="nil"/>
+              <w:left w:val="nil"/>
+              <w:bottom w:val="nil"/>
+              <w:right w:val="nil"/>
+            </w:tcBorders>
+            <w:shd w:val="clear" w:color="auto" w:fill="auto"/>
+            <w:noWrap/>
+            <w:vAlign w:val="bottom"/>
+            <w:hideMark/>
+          </w:tcPr>
+          <w:p>
+            <w:pPr>
+              <w:ind w:firstLineChars="200" w:firstLine="440"/>
+              <w:rPr>
+                <w:rFonts w:ascii="Calibri" w:eastAsia="Times New Roman" w:hAnsi="Calibri" w:cs="Calibri"/>
+                <w:color w:val="000000"/>
+                <w:lang w:eastAsia="en-GB"/>
+              </w:rPr>
+            </w:pPr>
+            <w:r>
+              <w:rPr>
+                <w:rFonts w:ascii="Calibri" w:eastAsia="Times New Roman" w:hAnsi="Calibri" w:cs="Calibri"/>
+                <w:color w:val="000000"/>
+                <w:lang w:eastAsia="en-GB"/>
+              </w:rPr>
+              <w:t>2.8953</w:t>
+            </w:r>
+          </w:p>
+        </w:tc>
+      </w:tr>
+      <w:tr>
+        <w:trPr>
+          <w:trHeight w:val="300"/>
+        </w:trPr>
+        <w:tc>
+          <w:tcPr>
+            <w:tcW w:w="960" w:type="dxa"/>
+            <w:tcBorders>
+              <w:top w:val="nil"/>
+              <w:left w:val="nil"/>
+              <w:bottom w:val="nil"/>
+              <w:right w:val="nil"/>
+            </w:tcBorders>
+            <w:shd w:val="clear" w:color="auto" w:fill="auto"/>
+            <w:noWrap/>
+            <w:vAlign w:val="bottom"/>
+            <w:hideMark/>
+          </w:tcPr>
+          <w:p>
+            <w:pPr>
+              <w:rPr>
+                <w:rFonts w:ascii="Calibri" w:eastAsia="Times New Roman" w:hAnsi="Calibri" w:cs="Calibri"/>
+                <w:color w:val="000000"/>
+                <w:lang w:eastAsia="en-GB"/>
+              </w:rPr>
+            </w:pPr>
+            <w:r>
+              <w:rPr>
+                <w:rFonts w:ascii="Calibri" w:eastAsia="Times New Roman" w:hAnsi="Calibri" w:cs="Calibri"/>
+                <w:color w:val="000000"/>
+                <w:lang w:eastAsia="en-GB"/>
+              </w:rPr>
+              <w:t>1060</w:t>
+            </w:r>
+          </w:p>
+        </w:tc>
+        <w:tc>
+          <w:tcPr>
+            <w:tcW w:w="960" w:type="dxa"/>
+            <w:tcBorders>
+              <w:top w:val="nil"/>
+              <w:left w:val="nil"/>
+              <w:bottom w:val="nil"/>
+              <w:right w:val="nil"/>
+            </w:tcBorders>
+            <w:shd w:val="clear" w:color="auto" w:fill="auto"/>
+            <w:noWrap/>
+            <w:vAlign w:val="bottom"/>
+            <w:hideMark/>
+          </w:tcPr>
+          <w:p>
+            <w:pPr>
+              <w:rPr>
+                <w:rFonts w:ascii="Calibri" w:eastAsia="Times New Roman" w:hAnsi="Calibri" w:cs="Calibri"/>
+                <w:color w:val="000000"/>
+                <w:lang w:eastAsia="en-GB"/>
+              </w:rPr>
+            </w:pPr>
+            <w:r>
+              <w:rPr>
+                <w:rFonts w:ascii="Calibri" w:eastAsia="Times New Roman" w:hAnsi="Calibri" w:cs="Calibri"/>
+                <w:color w:val="000000"/>
+                <w:lang w:eastAsia="en-GB"/>
+              </w:rPr>
+              <w:t>12.108</w:t>
+            </w:r>
+          </w:p>
+        </w:tc>
+        <w:tc>
+          <w:tcPr>
+            <w:tcW w:w="960" w:type="dxa"/>
+            <w:tcBorders>
+              <w:top w:val="nil"/>
+              <w:left w:val="nil"/>
+              <w:bottom w:val="nil"/>
+              <w:right w:val="nil"/>
+            </w:tcBorders>
+            <w:shd w:val="clear" w:color="auto" w:fill="auto"/>
+            <w:noWrap/>
+            <w:vAlign w:val="bottom"/>
+            <w:hideMark/>
+          </w:tcPr>
+          <w:p>
+            <w:pPr>
+              <w:rPr>
+                <w:rFonts w:ascii="Calibri" w:eastAsia="Times New Roman" w:hAnsi="Calibri" w:cs="Calibri"/>
+                <w:color w:val="000000"/>
+                <w:lang w:eastAsia="en-GB"/>
+              </w:rPr>
+            </w:pPr>
+          </w:p>
+        </w:tc>
+        <w:tc>
+          <w:tcPr>
+            <w:tcW w:w="2640" w:type="dxa"/>
+            <w:tcBorders>
+              <w:top w:val="nil"/>
+              <w:left w:val="nil"/>
+              <w:bottom w:val="nil"/>
+              <w:right w:val="nil"/>
+            </w:tcBorders>
+            <w:shd w:val="clear" w:color="auto" w:fill="auto"/>
+            <w:noWrap/>
+            <w:vAlign w:val="bottom"/>
+            <w:hideMark/>
+          </w:tcPr>
+          <w:p>
+            <w:pPr>
+              <w:ind w:firstLineChars="200" w:firstLine="440"/>
+              <w:rPr>
+                <w:rFonts w:ascii="Calibri" w:eastAsia="Times New Roman" w:hAnsi="Calibri" w:cs="Calibri"/>
+                <w:color w:val="000000"/>
+                <w:lang w:eastAsia="en-GB"/>
+              </w:rPr>
+            </w:pPr>
+            <w:r>
+              <w:rPr>
+                <w:rFonts w:ascii="Calibri" w:eastAsia="Times New Roman" w:hAnsi="Calibri" w:cs="Calibri"/>
+                <w:color w:val="000000"/>
+                <w:lang w:eastAsia="en-GB"/>
+              </w:rPr>
+              <w:t>2.8931</w:t>
+            </w:r>
+          </w:p>
+        </w:tc>
+      </w:tr>
+      <w:tr>
+        <w:trPr>
+          <w:trHeight w:val="300"/>
+        </w:trPr>
+        <w:tc>
+          <w:tcPr>
+            <w:tcW w:w="960" w:type="dxa"/>
+            <w:tcBorders>
+              <w:top w:val="nil"/>
+              <w:left w:val="nil"/>
+              <w:bottom w:val="nil"/>
+              <w:right w:val="nil"/>
+            </w:tcBorders>
+            <w:shd w:val="clear" w:color="auto" w:fill="auto"/>
+            <w:noWrap/>
+            <w:vAlign w:val="bottom"/>
+            <w:hideMark/>
+          </w:tcPr>
+          <w:p>
+            <w:pPr>
+              <w:rPr>
+                <w:rFonts w:ascii="Calibri" w:eastAsia="Times New Roman" w:hAnsi="Calibri" w:cs="Calibri"/>
+                <w:color w:val="000000"/>
+                <w:lang w:eastAsia="en-GB"/>
+              </w:rPr>
+            </w:pPr>
+            <w:r>
+              <w:rPr>
+                <w:rFonts w:ascii="Calibri" w:eastAsia="Times New Roman" w:hAnsi="Calibri" w:cs="Calibri"/>
+                <w:color w:val="000000"/>
+                <w:lang w:eastAsia="en-GB"/>
+              </w:rPr>
+              <w:t>921</w:t>
+            </w:r>
+          </w:p>
+        </w:tc>
+        <w:tc>
+          <w:tcPr>
+            <w:tcW w:w="960" w:type="dxa"/>
+            <w:tcBorders>
+              <w:top w:val="nil"/>
+              <w:left w:val="nil"/>
+              <w:bottom w:val="nil"/>
+              <w:right w:val="nil"/>
+            </w:tcBorders>
+            <w:shd w:val="clear" w:color="auto" w:fill="auto"/>
+            <w:noWrap/>
+            <w:vAlign w:val="bottom"/>
+            <w:hideMark/>
+          </w:tcPr>
+          <w:p>
+            <w:pPr>
+              <w:rPr>
+                <w:rFonts w:ascii="Calibri" w:eastAsia="Times New Roman" w:hAnsi="Calibri" w:cs="Calibri"/>
+                <w:color w:val="000000"/>
+                <w:lang w:eastAsia="en-GB"/>
+              </w:rPr>
+            </w:pPr>
+            <w:r>
+              <w:rPr>
+                <w:rFonts w:ascii="Calibri" w:eastAsia="Times New Roman" w:hAnsi="Calibri" w:cs="Calibri"/>
+                <w:color w:val="000000"/>
+                <w:lang w:eastAsia="en-GB"/>
+              </w:rPr>
+              <w:t>12.0304</w:t>
+            </w:r>
+          </w:p>
+        </w:tc>
+        <w:tc>
+          <w:tcPr>
+            <w:tcW w:w="960" w:type="dxa"/>
+            <w:tcBorders>
+              <w:top w:val="nil"/>
+              <w:left w:val="nil"/>
+              <w:bottom w:val="nil"/>
+              <w:right w:val="nil"/>
+            </w:tcBorders>
+            <w:shd w:val="clear" w:color="auto" w:fill="auto"/>
+            <w:noWrap/>
+            <w:vAlign w:val="bottom"/>
+            <w:hideMark/>
+          </w:tcPr>
+          <w:p>
+            <w:pPr>
+              <w:rPr>
+                <w:rFonts w:ascii="Calibri" w:eastAsia="Times New Roman" w:hAnsi="Calibri" w:cs="Calibri"/>
+                <w:color w:val="000000"/>
+                <w:lang w:eastAsia="en-GB"/>
+              </w:rPr>
+            </w:pPr>
+          </w:p>
+        </w:tc>
+        <w:tc>
+          <w:tcPr>
+            <w:tcW w:w="2640" w:type="dxa"/>
+            <w:tcBorders>
+              <w:top w:val="nil"/>
+              <w:left w:val="nil"/>
+              <w:bottom w:val="nil"/>
+              <w:right w:val="nil"/>
+            </w:tcBorders>
+            <w:shd w:val="clear" w:color="auto" w:fill="auto"/>
+            <w:noWrap/>
+            <w:vAlign w:val="bottom"/>
+            <w:hideMark/>
+          </w:tcPr>
+          <w:p>
+            <w:pPr>
+              <w:ind w:firstLineChars="200" w:firstLine="440"/>
+              <w:rPr>
+                <w:rFonts w:ascii="Calibri" w:eastAsia="Times New Roman" w:hAnsi="Calibri" w:cs="Calibri"/>
+                <w:color w:val="000000"/>
+                <w:lang w:eastAsia="en-GB"/>
+              </w:rPr>
+            </w:pPr>
+            <w:r>
+              <w:rPr>
+                <w:rFonts w:ascii="Calibri" w:eastAsia="Times New Roman" w:hAnsi="Calibri" w:cs="Calibri"/>
+                <w:color w:val="000000"/>
+                <w:lang w:eastAsia="en-GB"/>
+              </w:rPr>
+              <w:t>2.8869</w:t>
+            </w:r>
+          </w:p>
+        </w:tc>
+      </w:tr>
+      <w:tr>
+        <w:trPr>
+          <w:trHeight w:val="300"/>
+        </w:trPr>
+        <w:tc>
+          <w:tcPr>
+            <w:tcW w:w="960" w:type="dxa"/>
+            <w:tcBorders>
+              <w:top w:val="nil"/>
+              <w:left w:val="nil"/>
+              <w:bottom w:val="nil"/>
+              <w:right w:val="nil"/>
+            </w:tcBorders>
+            <w:shd w:val="clear" w:color="auto" w:fill="auto"/>
+            <w:noWrap/>
+            <w:vAlign w:val="bottom"/>
+            <w:hideMark/>
+          </w:tcPr>
+          <w:p>
+            <w:pPr>
+              <w:rPr>
+                <w:rFonts w:ascii="Calibri" w:eastAsia="Times New Roman" w:hAnsi="Calibri" w:cs="Calibri"/>
+                <w:color w:val="000000"/>
+                <w:lang w:eastAsia="en-GB"/>
+              </w:rPr>
+            </w:pPr>
+            <w:r>
+              <w:rPr>
+                <w:rFonts w:ascii="Calibri" w:eastAsia="Times New Roman" w:hAnsi="Calibri" w:cs="Calibri"/>
+                <w:color w:val="000000"/>
+                <w:lang w:eastAsia="en-GB"/>
+              </w:rPr>
+              <w:t>822</w:t>
+            </w:r>
+          </w:p>
+        </w:tc>
+        <w:tc>
+          <w:tcPr>
+            <w:tcW w:w="960" w:type="dxa"/>
+            <w:tcBorders>
+              <w:top w:val="nil"/>
+              <w:left w:val="nil"/>
+              <w:bottom w:val="nil"/>
+              <w:right w:val="nil"/>
+            </w:tcBorders>
+            <w:shd w:val="clear" w:color="auto" w:fill="auto"/>
+            <w:noWrap/>
+            <w:vAlign w:val="bottom"/>
+            <w:hideMark/>
+          </w:tcPr>
+          <w:p>
+            <w:pPr>
+              <w:rPr>
+                <w:rFonts w:ascii="Calibri" w:eastAsia="Times New Roman" w:hAnsi="Calibri" w:cs="Calibri"/>
+                <w:color w:val="000000"/>
+                <w:lang w:eastAsia="en-GB"/>
+              </w:rPr>
+            </w:pPr>
+            <w:r>
+              <w:rPr>
+                <w:rFonts w:ascii="Calibri" w:eastAsia="Times New Roman" w:hAnsi="Calibri" w:cs="Calibri"/>
+                <w:color w:val="000000"/>
+                <w:lang w:eastAsia="en-GB"/>
+              </w:rPr>
+              <w:t>11.9742</w:t>
+            </w:r>
+          </w:p>
+        </w:tc>
+        <w:tc>
+          <w:tcPr>
+            <w:tcW w:w="960" w:type="dxa"/>
+            <w:tcBorders>
+              <w:top w:val="nil"/>
+              <w:left w:val="nil"/>
+              <w:bottom w:val="nil"/>
+              <w:right w:val="nil"/>
+            </w:tcBorders>
+            <w:shd w:val="clear" w:color="auto" w:fill="auto"/>
+            <w:noWrap/>
+            <w:vAlign w:val="bottom"/>
+            <w:hideMark/>
+          </w:tcPr>
+          <w:p>
+            <w:pPr>
+              <w:rPr>
+                <w:rFonts w:ascii="Calibri" w:eastAsia="Times New Roman" w:hAnsi="Calibri" w:cs="Calibri"/>
+                <w:color w:val="000000"/>
+                <w:lang w:eastAsia="en-GB"/>
+              </w:rPr>
+            </w:pPr>
+          </w:p>
+        </w:tc>
+        <w:tc>
+          <w:tcPr>
+            <w:tcW w:w="2640" w:type="dxa"/>
+            <w:tcBorders>
+              <w:top w:val="nil"/>
+              <w:left w:val="nil"/>
+              <w:bottom w:val="nil"/>
+              <w:right w:val="nil"/>
+            </w:tcBorders>
+            <w:shd w:val="clear" w:color="auto" w:fill="auto"/>
+            <w:noWrap/>
+            <w:vAlign w:val="bottom"/>
+            <w:hideMark/>
+          </w:tcPr>
+          <w:p>
+            <w:pPr>
+              <w:ind w:firstLineChars="200" w:firstLine="440"/>
+              <w:rPr>
+                <w:rFonts w:ascii="Calibri" w:eastAsia="Times New Roman" w:hAnsi="Calibri" w:cs="Calibri"/>
+                <w:color w:val="000000"/>
+                <w:lang w:eastAsia="en-GB"/>
+              </w:rPr>
+            </w:pPr>
+            <w:r>
+              <w:rPr>
+                <w:rFonts w:ascii="Calibri" w:eastAsia="Times New Roman" w:hAnsi="Calibri" w:cs="Calibri"/>
+                <w:color w:val="000000"/>
+                <w:lang w:eastAsia="en-GB"/>
+              </w:rPr>
+              <w:t>2.8824</w:t>
+            </w:r>
+          </w:p>
+        </w:tc>
+      </w:tr>
+      <w:tr>
+        <w:trPr>
+          <w:trHeight w:val="300"/>
+        </w:trPr>
+        <w:tc>
+          <w:tcPr>
+            <w:tcW w:w="960" w:type="dxa"/>
+            <w:tcBorders>
+              <w:top w:val="nil"/>
+              <w:left w:val="nil"/>
+              <w:bottom w:val="nil"/>
+              <w:right w:val="nil"/>
+            </w:tcBorders>
+            <w:shd w:val="clear" w:color="auto" w:fill="auto"/>
+            <w:noWrap/>
+            <w:vAlign w:val="bottom"/>
+            <w:hideMark/>
+          </w:tcPr>
+          <w:p>
+            <w:pPr>
+              <w:rPr>
+                <w:rFonts w:ascii="Calibri" w:eastAsia="Times New Roman" w:hAnsi="Calibri" w:cs="Calibri"/>
+                <w:color w:val="000000"/>
+                <w:lang w:eastAsia="en-GB"/>
+              </w:rPr>
+            </w:pPr>
+            <w:r>
+              <w:rPr>
+                <w:rFonts w:ascii="Calibri" w:eastAsia="Times New Roman" w:hAnsi="Calibri" w:cs="Calibri"/>
+                <w:color w:val="000000"/>
+                <w:lang w:eastAsia="en-GB"/>
+              </w:rPr>
+              <w:t>722</w:t>
+            </w:r>
+          </w:p>
+        </w:tc>
+        <w:tc>
+          <w:tcPr>
+            <w:tcW w:w="960" w:type="dxa"/>
+            <w:tcBorders>
+              <w:top w:val="nil"/>
+              <w:left w:val="nil"/>
+              <w:bottom w:val="nil"/>
+              <w:right w:val="nil"/>
+            </w:tcBorders>
+            <w:shd w:val="clear" w:color="auto" w:fill="auto"/>
+            <w:noWrap/>
+            <w:vAlign w:val="bottom"/>
+            <w:hideMark/>
+          </w:tcPr>
+          <w:p>
+            <w:pPr>
+              <w:rPr>
+                <w:rFonts w:ascii="Calibri" w:eastAsia="Times New Roman" w:hAnsi="Calibri" w:cs="Calibri"/>
+                <w:color w:val="000000"/>
+                <w:lang w:eastAsia="en-GB"/>
+              </w:rPr>
+            </w:pPr>
+            <w:r>
+              <w:rPr>
+                <w:rFonts w:ascii="Calibri" w:eastAsia="Times New Roman" w:hAnsi="Calibri" w:cs="Calibri"/>
+                <w:color w:val="000000"/>
+                <w:lang w:eastAsia="en-GB"/>
+              </w:rPr>
+              <w:t>11.9199</w:t>
+            </w:r>
+          </w:p>
+        </w:tc>
+        <w:tc>
+          <w:tcPr>
+            <w:tcW w:w="960" w:type="dxa"/>
+            <w:tcBorders>
+              <w:top w:val="nil"/>
+              <w:left w:val="nil"/>
+              <w:bottom w:val="nil"/>
+              <w:right w:val="nil"/>
+            </w:tcBorders>
+            <w:shd w:val="clear" w:color="auto" w:fill="auto"/>
+            <w:noWrap/>
+            <w:vAlign w:val="bottom"/>
+            <w:hideMark/>
+          </w:tcPr>
+          <w:p>
+            <w:pPr>
+              <w:rPr>
+                <w:rFonts w:ascii="Calibri" w:eastAsia="Times New Roman" w:hAnsi="Calibri" w:cs="Calibri"/>
+                <w:color w:val="000000"/>
+                <w:lang w:eastAsia="en-GB"/>
+              </w:rPr>
+            </w:pPr>
+          </w:p>
+        </w:tc>
+        <w:tc>
+          <w:tcPr>
+            <w:tcW w:w="2640" w:type="dxa"/>
+            <w:tcBorders>
+              <w:top w:val="nil"/>
+              <w:left w:val="nil"/>
+              <w:bottom w:val="nil"/>
+              <w:right w:val="nil"/>
+            </w:tcBorders>
+            <w:shd w:val="clear" w:color="auto" w:fill="auto"/>
+            <w:noWrap/>
+            <w:vAlign w:val="bottom"/>
+            <w:hideMark/>
+          </w:tcPr>
+          <w:p>
+            <w:pPr>
+              <w:ind w:firstLineChars="200" w:firstLine="440"/>
+              <w:rPr>
+                <w:rFonts w:ascii="Calibri" w:eastAsia="Times New Roman" w:hAnsi="Calibri" w:cs="Calibri"/>
+                <w:color w:val="000000"/>
+                <w:lang w:eastAsia="en-GB"/>
+              </w:rPr>
+            </w:pPr>
+            <w:r>
+              <w:rPr>
+                <w:rFonts w:ascii="Calibri" w:eastAsia="Times New Roman" w:hAnsi="Calibri" w:cs="Calibri"/>
+                <w:color w:val="000000"/>
+                <w:lang w:eastAsia="en-GB"/>
+              </w:rPr>
+              <w:t>2.8781</w:t>
+            </w:r>
+          </w:p>
+        </w:tc>
+      </w:tr>
+      <w:tr>
+        <w:trPr>
+          <w:trHeight w:val="300"/>
+        </w:trPr>
+        <w:tc>
+          <w:tcPr>
+            <w:tcW w:w="960" w:type="dxa"/>
+            <w:tcBorders>
+              <w:top w:val="nil"/>
+              <w:left w:val="nil"/>
+              <w:bottom w:val="nil"/>
+              <w:right w:val="nil"/>
+            </w:tcBorders>
+            <w:shd w:val="clear" w:color="auto" w:fill="auto"/>
+            <w:noWrap/>
+            <w:vAlign w:val="bottom"/>
+            <w:hideMark/>
+          </w:tcPr>
+          <w:p>
+            <w:pPr>
+              <w:rPr>
+                <w:rFonts w:ascii="Calibri" w:eastAsia="Times New Roman" w:hAnsi="Calibri" w:cs="Calibri"/>
+                <w:color w:val="000000"/>
+                <w:lang w:eastAsia="en-GB"/>
+              </w:rPr>
+            </w:pPr>
+            <w:r>
+              <w:rPr>
+                <w:rFonts w:ascii="Calibri" w:eastAsia="Times New Roman" w:hAnsi="Calibri" w:cs="Calibri"/>
+                <w:color w:val="000000"/>
+                <w:lang w:eastAsia="en-GB"/>
+              </w:rPr>
+              <w:t>623</w:t>
+            </w:r>
+          </w:p>
+        </w:tc>
+        <w:tc>
+          <w:tcPr>
+            <w:tcW w:w="960" w:type="dxa"/>
+            <w:tcBorders>
+              <w:top w:val="nil"/>
+              <w:left w:val="nil"/>
+              <w:bottom w:val="nil"/>
+              <w:right w:val="nil"/>
+            </w:tcBorders>
+            <w:shd w:val="clear" w:color="auto" w:fill="auto"/>
+            <w:noWrap/>
+            <w:vAlign w:val="bottom"/>
+            <w:hideMark/>
+          </w:tcPr>
+          <w:p>
+            <w:pPr>
+              <w:rPr>
+                <w:rFonts w:ascii="Calibri" w:eastAsia="Times New Roman" w:hAnsi="Calibri" w:cs="Calibri"/>
+                <w:color w:val="000000"/>
+                <w:lang w:eastAsia="en-GB"/>
+              </w:rPr>
+            </w:pPr>
+            <w:r>
+              <w:rPr>
+                <w:rFonts w:ascii="Calibri" w:eastAsia="Times New Roman" w:hAnsi="Calibri" w:cs="Calibri"/>
+                <w:color w:val="000000"/>
+                <w:lang w:eastAsia="en-GB"/>
+              </w:rPr>
+              <w:t>11.8678</w:t>
+            </w:r>
+          </w:p>
+        </w:tc>
+        <w:tc>
+          <w:tcPr>
+            <w:tcW w:w="960" w:type="dxa"/>
+            <w:tcBorders>
+              <w:top w:val="nil"/>
+              <w:left w:val="nil"/>
+              <w:bottom w:val="nil"/>
+              <w:right w:val="nil"/>
+            </w:tcBorders>
+            <w:shd w:val="clear" w:color="auto" w:fill="auto"/>
+            <w:noWrap/>
+            <w:vAlign w:val="bottom"/>
+            <w:hideMark/>
+          </w:tcPr>
+          <w:p>
+            <w:pPr>
+              <w:rPr>
+                <w:rFonts w:ascii="Calibri" w:eastAsia="Times New Roman" w:hAnsi="Calibri" w:cs="Calibri"/>
+                <w:color w:val="000000"/>
+                <w:lang w:eastAsia="en-GB"/>
+              </w:rPr>
+            </w:pPr>
+          </w:p>
+        </w:tc>
+        <w:tc>
+          <w:tcPr>
+            <w:tcW w:w="2640" w:type="dxa"/>
+            <w:tcBorders>
+              <w:top w:val="nil"/>
+              <w:left w:val="nil"/>
+              <w:bottom w:val="nil"/>
+              <w:right w:val="nil"/>
+            </w:tcBorders>
+            <w:shd w:val="clear" w:color="auto" w:fill="auto"/>
+            <w:noWrap/>
+            <w:vAlign w:val="bottom"/>
+            <w:hideMark/>
+          </w:tcPr>
+          <w:p>
+            <w:pPr>
+              <w:ind w:firstLineChars="200" w:firstLine="440"/>
+              <w:rPr>
+                <w:rFonts w:ascii="Calibri" w:eastAsia="Times New Roman" w:hAnsi="Calibri" w:cs="Calibri"/>
+                <w:color w:val="000000"/>
+                <w:lang w:eastAsia="en-GB"/>
+              </w:rPr>
+            </w:pPr>
+            <w:r>
+              <w:rPr>
+                <w:rFonts w:ascii="Calibri" w:eastAsia="Times New Roman" w:hAnsi="Calibri" w:cs="Calibri"/>
+                <w:color w:val="000000"/>
+                <w:lang w:eastAsia="en-GB"/>
+              </w:rPr>
+              <w:t>2.8739</w:t>
+            </w:r>
+          </w:p>
+        </w:tc>
+      </w:tr>
+      <w:tr>
+        <w:trPr>
+          <w:trHeight w:val="300"/>
+        </w:trPr>
+        <w:tc>
+          <w:tcPr>
+            <w:tcW w:w="960" w:type="dxa"/>
+            <w:tcBorders>
+              <w:top w:val="nil"/>
+              <w:left w:val="nil"/>
+              <w:bottom w:val="nil"/>
+              <w:right w:val="nil"/>
+            </w:tcBorders>
+            <w:shd w:val="clear" w:color="auto" w:fill="auto"/>
+            <w:noWrap/>
+            <w:vAlign w:val="bottom"/>
+            <w:hideMark/>
+          </w:tcPr>
+          <w:p>
+            <w:pPr>
+              <w:rPr>
+                <w:rFonts w:ascii="Calibri" w:eastAsia="Times New Roman" w:hAnsi="Calibri" w:cs="Calibri"/>
+                <w:color w:val="000000"/>
+                <w:lang w:eastAsia="en-GB"/>
+              </w:rPr>
+            </w:pPr>
+            <w:r>
+              <w:rPr>
+                <w:rFonts w:ascii="Calibri" w:eastAsia="Times New Roman" w:hAnsi="Calibri" w:cs="Calibri"/>
+                <w:color w:val="000000"/>
+                <w:lang w:eastAsia="en-GB"/>
+              </w:rPr>
+              <w:t>513</w:t>
+            </w:r>
+          </w:p>
+        </w:tc>
+        <w:tc>
+          <w:tcPr>
+            <w:tcW w:w="960" w:type="dxa"/>
+            <w:tcBorders>
+              <w:top w:val="nil"/>
+              <w:left w:val="nil"/>
+              <w:bottom w:val="nil"/>
+              <w:right w:val="nil"/>
+            </w:tcBorders>
+            <w:shd w:val="clear" w:color="auto" w:fill="auto"/>
+            <w:noWrap/>
+            <w:vAlign w:val="bottom"/>
+            <w:hideMark/>
+          </w:tcPr>
+          <w:p>
+            <w:pPr>
+              <w:rPr>
+                <w:rFonts w:ascii="Calibri" w:eastAsia="Times New Roman" w:hAnsi="Calibri" w:cs="Calibri"/>
+                <w:color w:val="000000"/>
+                <w:lang w:eastAsia="en-GB"/>
+              </w:rPr>
+            </w:pPr>
+            <w:r>
+              <w:rPr>
+                <w:rFonts w:ascii="Calibri" w:eastAsia="Times New Roman" w:hAnsi="Calibri" w:cs="Calibri"/>
+                <w:color w:val="000000"/>
+                <w:lang w:eastAsia="en-GB"/>
+              </w:rPr>
+              <w:t>11.8104</w:t>
+            </w:r>
+          </w:p>
+        </w:tc>
+        <w:tc>
+          <w:tcPr>
+            <w:tcW w:w="960" w:type="dxa"/>
+            <w:tcBorders>
+              <w:top w:val="nil"/>
+              <w:left w:val="nil"/>
+              <w:bottom w:val="nil"/>
+              <w:right w:val="nil"/>
+            </w:tcBorders>
+            <w:shd w:val="clear" w:color="auto" w:fill="auto"/>
+            <w:noWrap/>
+            <w:vAlign w:val="bottom"/>
+            <w:hideMark/>
+          </w:tcPr>
+          <w:p>
+            <w:pPr>
+              <w:rPr>
+                <w:rFonts w:ascii="Calibri" w:eastAsia="Times New Roman" w:hAnsi="Calibri" w:cs="Calibri"/>
+                <w:color w:val="000000"/>
+                <w:lang w:eastAsia="en-GB"/>
+              </w:rPr>
+            </w:pPr>
+          </w:p>
+        </w:tc>
+        <w:tc>
+          <w:tcPr>
+            <w:tcW w:w="2640" w:type="dxa"/>
+            <w:tcBorders>
+              <w:top w:val="nil"/>
+              <w:left w:val="nil"/>
+              <w:bottom w:val="nil"/>
+              <w:right w:val="nil"/>
+            </w:tcBorders>
+            <w:shd w:val="clear" w:color="auto" w:fill="auto"/>
+            <w:noWrap/>
+            <w:vAlign w:val="bottom"/>
+            <w:hideMark/>
+          </w:tcPr>
+          <w:p>
+            <w:pPr>
+              <w:ind w:firstLineChars="200" w:firstLine="440"/>
+              <w:rPr>
+                <w:rFonts w:ascii="Calibri" w:eastAsia="Times New Roman" w:hAnsi="Calibri" w:cs="Calibri"/>
+                <w:color w:val="000000"/>
+                <w:lang w:eastAsia="en-GB"/>
+              </w:rPr>
+            </w:pPr>
+            <w:r>
+              <w:rPr>
+                <w:rFonts w:ascii="Calibri" w:eastAsia="Times New Roman" w:hAnsi="Calibri" w:cs="Calibri"/>
+                <w:color w:val="000000"/>
+                <w:lang w:eastAsia="en-GB"/>
+              </w:rPr>
+              <w:t>2.8692</w:t>
+            </w:r>
+          </w:p>
+        </w:tc>
+      </w:tr>
+      <w:tr>
+        <w:trPr>
+          <w:trHeight w:val="300"/>
+        </w:trPr>
+        <w:tc>
+          <w:tcPr>
+            <w:tcW w:w="960" w:type="dxa"/>
+            <w:tcBorders>
+              <w:top w:val="nil"/>
+              <w:left w:val="nil"/>
+              <w:bottom w:val="nil"/>
+              <w:right w:val="nil"/>
+            </w:tcBorders>
+            <w:shd w:val="clear" w:color="auto" w:fill="auto"/>
+            <w:noWrap/>
+            <w:vAlign w:val="bottom"/>
+            <w:hideMark/>
+          </w:tcPr>
+          <w:p>
+            <w:pPr>
+              <w:rPr>
+                <w:rFonts w:ascii="Calibri" w:eastAsia="Times New Roman" w:hAnsi="Calibri" w:cs="Calibri"/>
+                <w:color w:val="000000"/>
+                <w:lang w:eastAsia="en-GB"/>
+              </w:rPr>
+            </w:pPr>
+            <w:r>
+              <w:rPr>
+                <w:rFonts w:ascii="Calibri" w:eastAsia="Times New Roman" w:hAnsi="Calibri" w:cs="Calibri"/>
+                <w:color w:val="000000"/>
+                <w:lang w:eastAsia="en-GB"/>
+              </w:rPr>
+              <w:t>293</w:t>
+            </w:r>
+          </w:p>
+        </w:tc>
+        <w:tc>
+          <w:tcPr>
+            <w:tcW w:w="960" w:type="dxa"/>
+            <w:tcBorders>
+              <w:top w:val="nil"/>
+              <w:left w:val="nil"/>
+              <w:bottom w:val="nil"/>
+              <w:right w:val="nil"/>
+            </w:tcBorders>
+            <w:shd w:val="clear" w:color="auto" w:fill="auto"/>
+            <w:noWrap/>
+            <w:vAlign w:val="bottom"/>
+            <w:hideMark/>
+          </w:tcPr>
+          <w:p>
+            <w:pPr>
+              <w:rPr>
+                <w:rFonts w:ascii="Calibri" w:eastAsia="Times New Roman" w:hAnsi="Calibri" w:cs="Calibri"/>
+                <w:color w:val="000000"/>
+                <w:lang w:eastAsia="en-GB"/>
+              </w:rPr>
+            </w:pPr>
+            <w:r>
+              <w:rPr>
+                <w:rFonts w:ascii="Calibri" w:eastAsia="Times New Roman" w:hAnsi="Calibri" w:cs="Calibri"/>
+                <w:color w:val="000000"/>
+                <w:lang w:eastAsia="en-GB"/>
+              </w:rPr>
+              <w:t>11.7024</w:t>
+            </w:r>
+          </w:p>
+        </w:tc>
+        <w:tc>
+          <w:tcPr>
+            <w:tcW w:w="960" w:type="dxa"/>
+            <w:tcBorders>
+              <w:top w:val="nil"/>
+              <w:left w:val="nil"/>
+              <w:bottom w:val="nil"/>
+              <w:right w:val="nil"/>
+            </w:tcBorders>
+            <w:shd w:val="clear" w:color="auto" w:fill="auto"/>
+            <w:noWrap/>
+            <w:vAlign w:val="bottom"/>
+            <w:hideMark/>
+          </w:tcPr>
+          <w:p>
+            <w:pPr>
+              <w:rPr>
+                <w:rFonts w:ascii="Calibri" w:eastAsia="Times New Roman" w:hAnsi="Calibri" w:cs="Calibri"/>
+                <w:color w:val="000000"/>
+                <w:lang w:eastAsia="en-GB"/>
+              </w:rPr>
+            </w:pPr>
+          </w:p>
+        </w:tc>
+        <w:tc>
+          <w:tcPr>
+            <w:tcW w:w="2640" w:type="dxa"/>
+            <w:tcBorders>
+              <w:top w:val="nil"/>
+              <w:left w:val="nil"/>
+              <w:bottom w:val="nil"/>
+              <w:right w:val="nil"/>
+            </w:tcBorders>
+            <w:shd w:val="clear" w:color="auto" w:fill="auto"/>
+            <w:noWrap/>
+            <w:vAlign w:val="bottom"/>
+            <w:hideMark/>
+          </w:tcPr>
+          <w:p>
+            <w:pPr>
+              <w:ind w:firstLineChars="200" w:firstLine="440"/>
+              <w:rPr>
+                <w:rFonts w:ascii="Calibri" w:eastAsia="Times New Roman" w:hAnsi="Calibri" w:cs="Calibri"/>
+                <w:color w:val="000000"/>
+                <w:lang w:eastAsia="en-GB"/>
+              </w:rPr>
+            </w:pPr>
+            <w:r>
+              <w:rPr>
+                <w:rFonts w:ascii="Calibri" w:eastAsia="Times New Roman" w:hAnsi="Calibri" w:cs="Calibri"/>
+                <w:color w:val="000000"/>
+                <w:lang w:eastAsia="en-GB"/>
+              </w:rPr>
+              <w:t>2.8605</w:t>
+            </w:r>
+          </w:p>
+        </w:tc>
+      </w:tr>
+      <w:tr>
+        <w:trPr>
+          <w:trHeight w:val="300"/>
+        </w:trPr>
+        <w:tc>
+          <w:tcPr>
+            <w:tcW w:w="960" w:type="dxa"/>
+            <w:tcBorders>
+              <w:top w:val="nil"/>
+              <w:left w:val="nil"/>
+              <w:bottom w:val="nil"/>
+              <w:right w:val="nil"/>
+            </w:tcBorders>
+            <w:shd w:val="clear" w:color="auto" w:fill="auto"/>
+            <w:noWrap/>
+            <w:vAlign w:val="bottom"/>
+            <w:hideMark/>
+          </w:tcPr>
+          <w:p>
+            <w:pPr>
+              <w:rPr>
+                <w:rFonts w:ascii="Calibri" w:eastAsia="Times New Roman" w:hAnsi="Calibri" w:cs="Calibri"/>
+                <w:color w:val="000000"/>
+                <w:lang w:eastAsia="en-GB"/>
+              </w:rPr>
+            </w:pPr>
+            <w:r>
+              <w:rPr>
+                <w:rFonts w:ascii="Calibri" w:eastAsia="Times New Roman" w:hAnsi="Calibri" w:cs="Calibri"/>
+                <w:color w:val="000000"/>
+                <w:lang w:eastAsia="en-GB"/>
+              </w:rPr>
+              <w:t>225</w:t>
+            </w:r>
+          </w:p>
+        </w:tc>
+        <w:tc>
+          <w:tcPr>
+            <w:tcW w:w="960" w:type="dxa"/>
+            <w:tcBorders>
+              <w:top w:val="nil"/>
+              <w:left w:val="nil"/>
+              <w:bottom w:val="nil"/>
+              <w:right w:val="nil"/>
+            </w:tcBorders>
+            <w:shd w:val="clear" w:color="auto" w:fill="auto"/>
+            <w:noWrap/>
+            <w:vAlign w:val="bottom"/>
+            <w:hideMark/>
+          </w:tcPr>
+          <w:p>
+            <w:pPr>
+              <w:rPr>
+                <w:rFonts w:ascii="Calibri" w:eastAsia="Times New Roman" w:hAnsi="Calibri" w:cs="Calibri"/>
+                <w:color w:val="000000"/>
+                <w:lang w:eastAsia="en-GB"/>
+              </w:rPr>
+            </w:pPr>
+            <w:r>
+              <w:rPr>
+                <w:rFonts w:ascii="Calibri" w:eastAsia="Times New Roman" w:hAnsi="Calibri" w:cs="Calibri"/>
+                <w:color w:val="000000"/>
+                <w:lang w:eastAsia="en-GB"/>
+              </w:rPr>
+              <w:t>11.6760</w:t>
+            </w:r>
+          </w:p>
+        </w:tc>
+        <w:tc>
+          <w:tcPr>
+            <w:tcW w:w="960" w:type="dxa"/>
+            <w:tcBorders>
+              <w:top w:val="nil"/>
+              <w:left w:val="nil"/>
+              <w:bottom w:val="nil"/>
+              <w:right w:val="nil"/>
+            </w:tcBorders>
+            <w:shd w:val="clear" w:color="auto" w:fill="auto"/>
+            <w:noWrap/>
+            <w:vAlign w:val="bottom"/>
+            <w:hideMark/>
+          </w:tcPr>
+          <w:p>
+            <w:pPr>
+              <w:rPr>
+                <w:rFonts w:ascii="Calibri" w:eastAsia="Times New Roman" w:hAnsi="Calibri" w:cs="Calibri"/>
+                <w:color w:val="000000"/>
+                <w:lang w:eastAsia="en-GB"/>
+              </w:rPr>
+            </w:pPr>
+          </w:p>
+        </w:tc>
+        <w:tc>
+          <w:tcPr>
+            <w:tcW w:w="2640" w:type="dxa"/>
+            <w:tcBorders>
+              <w:top w:val="nil"/>
+              <w:left w:val="nil"/>
+              <w:bottom w:val="nil"/>
+              <w:right w:val="nil"/>
+            </w:tcBorders>
+            <w:shd w:val="clear" w:color="auto" w:fill="auto"/>
+            <w:noWrap/>
+            <w:vAlign w:val="bottom"/>
+            <w:hideMark/>
+          </w:tcPr>
+          <w:p>
+            <w:pPr>
+              <w:ind w:firstLineChars="200" w:firstLine="440"/>
+              <w:rPr>
+                <w:rFonts w:ascii="Calibri" w:eastAsia="Times New Roman" w:hAnsi="Calibri" w:cs="Calibri"/>
+                <w:color w:val="000000"/>
+                <w:lang w:eastAsia="en-GB"/>
+              </w:rPr>
+            </w:pPr>
+            <w:r>
+              <w:rPr>
+                <w:rFonts w:ascii="Calibri" w:eastAsia="Times New Roman" w:hAnsi="Calibri" w:cs="Calibri"/>
+                <w:color w:val="000000"/>
+                <w:lang w:eastAsia="en-GB"/>
+              </w:rPr>
+              <w:t>2.8583</w:t>
+            </w:r>
+          </w:p>
+        </w:tc>
+      </w:tr>
+      <w:tr>
+        <w:trPr>
+          <w:trHeight w:val="300"/>
+        </w:trPr>
+        <w:tc>
+          <w:tcPr>
+            <w:tcW w:w="960" w:type="dxa"/>
+            <w:tcBorders>
+              <w:top w:val="nil"/>
+              <w:left w:val="nil"/>
+              <w:bottom w:val="nil"/>
+              <w:right w:val="nil"/>
+            </w:tcBorders>
+            <w:shd w:val="clear" w:color="auto" w:fill="auto"/>
+            <w:noWrap/>
+            <w:vAlign w:val="bottom"/>
+            <w:hideMark/>
+          </w:tcPr>
+          <w:p>
+            <w:pPr>
+              <w:rPr>
+                <w:rFonts w:ascii="Calibri" w:eastAsia="Times New Roman" w:hAnsi="Calibri" w:cs="Calibri"/>
+                <w:color w:val="000000"/>
+                <w:lang w:eastAsia="en-GB"/>
+              </w:rPr>
+            </w:pPr>
+            <w:r>
+              <w:rPr>
+                <w:rFonts w:ascii="Calibri" w:eastAsia="Times New Roman" w:hAnsi="Calibri" w:cs="Calibri"/>
+                <w:color w:val="000000"/>
+                <w:lang w:eastAsia="en-GB"/>
+              </w:rPr>
+              <w:t>131</w:t>
+            </w:r>
+          </w:p>
+        </w:tc>
+        <w:tc>
+          <w:tcPr>
+            <w:tcW w:w="960" w:type="dxa"/>
+            <w:tcBorders>
+              <w:top w:val="nil"/>
+              <w:left w:val="nil"/>
+              <w:bottom w:val="nil"/>
+              <w:right w:val="nil"/>
+            </w:tcBorders>
+            <w:shd w:val="clear" w:color="auto" w:fill="auto"/>
+            <w:noWrap/>
+            <w:vAlign w:val="bottom"/>
+            <w:hideMark/>
+          </w:tcPr>
+          <w:p>
+            <w:pPr>
+              <w:rPr>
+                <w:rFonts w:ascii="Calibri" w:eastAsia="Times New Roman" w:hAnsi="Calibri" w:cs="Calibri"/>
+                <w:color w:val="000000"/>
+                <w:lang w:eastAsia="en-GB"/>
+              </w:rPr>
+            </w:pPr>
+            <w:r>
+              <w:rPr>
+                <w:rFonts w:ascii="Calibri" w:eastAsia="Times New Roman" w:hAnsi="Calibri" w:cs="Calibri"/>
+                <w:color w:val="000000"/>
+                <w:lang w:eastAsia="en-GB"/>
+              </w:rPr>
+              <w:t>11.6460</w:t>
+            </w:r>
+          </w:p>
+        </w:tc>
+        <w:tc>
+          <w:tcPr>
+            <w:tcW w:w="960" w:type="dxa"/>
+            <w:tcBorders>
+              <w:top w:val="nil"/>
+              <w:left w:val="nil"/>
+              <w:bottom w:val="nil"/>
+              <w:right w:val="nil"/>
+            </w:tcBorders>
+            <w:shd w:val="clear" w:color="auto" w:fill="auto"/>
+            <w:noWrap/>
+            <w:vAlign w:val="bottom"/>
+            <w:hideMark/>
+          </w:tcPr>
+          <w:p>
+            <w:pPr>
+              <w:rPr>
+                <w:rFonts w:ascii="Calibri" w:eastAsia="Times New Roman" w:hAnsi="Calibri" w:cs="Calibri"/>
+                <w:color w:val="000000"/>
+                <w:lang w:eastAsia="en-GB"/>
+              </w:rPr>
+            </w:pPr>
+          </w:p>
+        </w:tc>
+        <w:tc>
+          <w:tcPr>
+            <w:tcW w:w="2640" w:type="dxa"/>
+            <w:tcBorders>
+              <w:top w:val="nil"/>
+              <w:left w:val="nil"/>
+              <w:bottom w:val="nil"/>
+              <w:right w:val="nil"/>
+            </w:tcBorders>
+            <w:shd w:val="clear" w:color="auto" w:fill="auto"/>
+            <w:noWrap/>
+            <w:vAlign w:val="bottom"/>
+            <w:hideMark/>
+          </w:tcPr>
+          <w:p>
+            <w:pPr>
+              <w:ind w:firstLineChars="200" w:firstLine="440"/>
+              <w:rPr>
+                <w:rFonts w:ascii="Calibri" w:eastAsia="Times New Roman" w:hAnsi="Calibri" w:cs="Calibri"/>
+                <w:color w:val="000000"/>
+                <w:lang w:eastAsia="en-GB"/>
+              </w:rPr>
+            </w:pPr>
+            <w:r>
+              <w:rPr>
+                <w:rFonts w:ascii="Calibri" w:eastAsia="Times New Roman" w:hAnsi="Calibri" w:cs="Calibri"/>
+                <w:color w:val="000000"/>
+                <w:lang w:eastAsia="en-GB"/>
+              </w:rPr>
+              <w:t>2.8559</w:t>
+            </w:r>
+          </w:p>
+        </w:tc>
+      </w:tr>
+      <w:tr>
+        <w:trPr>
+          <w:trHeight w:val="300"/>
+        </w:trPr>
+        <w:tc>
+          <w:tcPr>
+            <w:tcW w:w="960" w:type="dxa"/>
+            <w:tcBorders>
+              <w:top w:val="nil"/>
+              <w:left w:val="nil"/>
+              <w:bottom w:val="nil"/>
+              <w:right w:val="nil"/>
+            </w:tcBorders>
+            <w:shd w:val="clear" w:color="auto" w:fill="auto"/>
+            <w:noWrap/>
+            <w:vAlign w:val="bottom"/>
+            <w:hideMark/>
+          </w:tcPr>
+          <w:p>
+            <w:pPr>
+              <w:rPr>
+                <w:rFonts w:ascii="Calibri" w:eastAsia="Times New Roman" w:hAnsi="Calibri" w:cs="Calibri"/>
+                <w:color w:val="000000"/>
+                <w:lang w:eastAsia="en-GB"/>
+              </w:rPr>
+            </w:pPr>
+            <w:r>
+              <w:rPr>
+                <w:rFonts w:ascii="Calibri" w:eastAsia="Times New Roman" w:hAnsi="Calibri" w:cs="Calibri"/>
+                <w:color w:val="000000"/>
+                <w:lang w:eastAsia="en-GB"/>
+              </w:rPr>
+              <w:t>92</w:t>
+            </w:r>
+          </w:p>
+        </w:tc>
+        <w:tc>
+          <w:tcPr>
+            <w:tcW w:w="960" w:type="dxa"/>
+            <w:tcBorders>
+              <w:top w:val="nil"/>
+              <w:left w:val="nil"/>
+              <w:bottom w:val="nil"/>
+              <w:right w:val="nil"/>
+            </w:tcBorders>
+            <w:shd w:val="clear" w:color="auto" w:fill="auto"/>
+            <w:noWrap/>
+            <w:vAlign w:val="bottom"/>
+            <w:hideMark/>
+          </w:tcPr>
+          <w:p>
+            <w:pPr>
+              <w:rPr>
+                <w:rFonts w:ascii="Calibri" w:eastAsia="Times New Roman" w:hAnsi="Calibri" w:cs="Calibri"/>
+                <w:color w:val="000000"/>
+                <w:lang w:eastAsia="en-GB"/>
+              </w:rPr>
+            </w:pPr>
+            <w:r>
+              <w:rPr>
+                <w:rFonts w:ascii="Calibri" w:eastAsia="Times New Roman" w:hAnsi="Calibri" w:cs="Calibri"/>
+                <w:color w:val="000000"/>
+                <w:lang w:eastAsia="en-GB"/>
+              </w:rPr>
+              <w:t>11.6360</w:t>
+            </w:r>
+          </w:p>
+        </w:tc>
+        <w:tc>
+          <w:tcPr>
+            <w:tcW w:w="960" w:type="dxa"/>
+            <w:tcBorders>
+              <w:top w:val="nil"/>
+              <w:left w:val="nil"/>
+              <w:bottom w:val="nil"/>
+              <w:right w:val="nil"/>
+            </w:tcBorders>
+            <w:shd w:val="clear" w:color="auto" w:fill="auto"/>
+            <w:noWrap/>
+            <w:vAlign w:val="bottom"/>
+            <w:hideMark/>
+          </w:tcPr>
+          <w:p>
+            <w:pPr>
+              <w:rPr>
+                <w:rFonts w:ascii="Calibri" w:eastAsia="Times New Roman" w:hAnsi="Calibri" w:cs="Calibri"/>
+                <w:color w:val="000000"/>
+                <w:lang w:eastAsia="en-GB"/>
+              </w:rPr>
+            </w:pPr>
+          </w:p>
+        </w:tc>
+        <w:tc>
+          <w:tcPr>
+            <w:tcW w:w="2640" w:type="dxa"/>
+            <w:tcBorders>
+              <w:top w:val="nil"/>
+              <w:left w:val="nil"/>
+              <w:bottom w:val="nil"/>
+              <w:right w:val="nil"/>
+            </w:tcBorders>
+            <w:shd w:val="clear" w:color="auto" w:fill="auto"/>
+            <w:noWrap/>
+            <w:vAlign w:val="bottom"/>
+            <w:hideMark/>
+          </w:tcPr>
+          <w:p>
+            <w:pPr>
+              <w:ind w:firstLineChars="200" w:firstLine="440"/>
+              <w:rPr>
+                <w:rFonts w:ascii="Calibri" w:eastAsia="Times New Roman" w:hAnsi="Calibri" w:cs="Calibri"/>
+                <w:color w:val="000000"/>
+                <w:lang w:eastAsia="en-GB"/>
+              </w:rPr>
+            </w:pPr>
+            <w:r>
+              <w:rPr>
+                <w:rFonts w:ascii="Calibri" w:eastAsia="Times New Roman" w:hAnsi="Calibri" w:cs="Calibri"/>
+                <w:color w:val="000000"/>
+                <w:lang w:eastAsia="en-GB"/>
+              </w:rPr>
+              <w:t>2.8550</w:t>
+            </w:r>
+          </w:p>
+        </w:tc>
+      </w:tr>
+      <w:tr>
+        <w:trPr>
+          <w:trHeight w:val="300"/>
+        </w:trPr>
+        <w:tc>
+          <w:tcPr>
+            <w:tcW w:w="960" w:type="dxa"/>
+            <w:tcBorders>
+              <w:top w:val="nil"/>
+              <w:left w:val="nil"/>
+              <w:bottom w:val="nil"/>
+              <w:right w:val="nil"/>
+            </w:tcBorders>
+            <w:shd w:val="clear" w:color="auto" w:fill="auto"/>
+            <w:noWrap/>
+            <w:vAlign w:val="bottom"/>
+            <w:hideMark/>
+          </w:tcPr>
+          <w:p>
+            <w:pPr>
+              <w:rPr>
+                <w:rFonts w:ascii="Calibri" w:eastAsia="Times New Roman" w:hAnsi="Calibri" w:cs="Calibri"/>
+                <w:color w:val="000000"/>
+                <w:lang w:eastAsia="en-GB"/>
+              </w:rPr>
+            </w:pPr>
+            <w:r>
+              <w:rPr>
+                <w:rFonts w:ascii="Calibri" w:eastAsia="Times New Roman" w:hAnsi="Calibri" w:cs="Calibri"/>
+                <w:color w:val="000000"/>
+                <w:lang w:eastAsia="en-GB"/>
+              </w:rPr>
+              <w:t>73</w:t>
+            </w:r>
+          </w:p>
+        </w:tc>
+        <w:tc>
+          <w:tcPr>
+            <w:tcW w:w="960" w:type="dxa"/>
+            <w:tcBorders>
+              <w:top w:val="nil"/>
+              <w:left w:val="nil"/>
+              <w:bottom w:val="nil"/>
+              <w:right w:val="nil"/>
+            </w:tcBorders>
+            <w:shd w:val="clear" w:color="auto" w:fill="auto"/>
+            <w:noWrap/>
+            <w:vAlign w:val="bottom"/>
+            <w:hideMark/>
+          </w:tcPr>
+          <w:p>
+            <w:pPr>
+              <w:rPr>
+                <w:rFonts w:ascii="Calibri" w:eastAsia="Times New Roman" w:hAnsi="Calibri" w:cs="Calibri"/>
+                <w:color w:val="000000"/>
+                <w:lang w:eastAsia="en-GB"/>
+              </w:rPr>
+            </w:pPr>
+            <w:r>
+              <w:rPr>
+                <w:rFonts w:ascii="Calibri" w:eastAsia="Times New Roman" w:hAnsi="Calibri" w:cs="Calibri"/>
+                <w:color w:val="000000"/>
+                <w:lang w:eastAsia="en-GB"/>
+              </w:rPr>
+              <w:t>11.6330</w:t>
+            </w:r>
+          </w:p>
+        </w:tc>
+        <w:tc>
+          <w:tcPr>
+            <w:tcW w:w="960" w:type="dxa"/>
+            <w:tcBorders>
+              <w:top w:val="nil"/>
+              <w:left w:val="nil"/>
+              <w:bottom w:val="nil"/>
+              <w:right w:val="nil"/>
+            </w:tcBorders>
+            <w:shd w:val="clear" w:color="auto" w:fill="auto"/>
+            <w:noWrap/>
+            <w:vAlign w:val="bottom"/>
+            <w:hideMark/>
+          </w:tcPr>
+          <w:p>
+            <w:pPr>
+              <w:rPr>
+                <w:rFonts w:ascii="Calibri" w:eastAsia="Times New Roman" w:hAnsi="Calibri" w:cs="Calibri"/>
+                <w:color w:val="000000"/>
+                <w:lang w:eastAsia="en-GB"/>
+              </w:rPr>
+            </w:pPr>
+          </w:p>
+        </w:tc>
+        <w:tc>
+          <w:tcPr>
+            <w:tcW w:w="2640" w:type="dxa"/>
+            <w:tcBorders>
+              <w:top w:val="nil"/>
+              <w:left w:val="nil"/>
+              <w:bottom w:val="nil"/>
+              <w:right w:val="nil"/>
+            </w:tcBorders>
+            <w:shd w:val="clear" w:color="auto" w:fill="auto"/>
+            <w:noWrap/>
+            <w:vAlign w:val="bottom"/>
+            <w:hideMark/>
+          </w:tcPr>
+          <w:p>
+            <w:pPr>
+              <w:ind w:firstLineChars="200" w:firstLine="440"/>
+              <w:rPr>
+                <w:rFonts w:ascii="Calibri" w:eastAsia="Times New Roman" w:hAnsi="Calibri" w:cs="Calibri"/>
+                <w:color w:val="000000"/>
+                <w:lang w:eastAsia="en-GB"/>
+              </w:rPr>
+            </w:pPr>
+            <w:r>
+              <w:rPr>
+                <w:rFonts w:ascii="Calibri" w:eastAsia="Times New Roman" w:hAnsi="Calibri" w:cs="Calibri"/>
+                <w:color w:val="000000"/>
+                <w:lang w:eastAsia="en-GB"/>
+              </w:rPr>
+              <w:t>2.8548</w:t>
+            </w:r>
+          </w:p>
+        </w:tc>
+      </w:tr>
+      <w:tr>
+        <w:trPr>
+          <w:trHeight w:val="300"/>
+        </w:trPr>
+        <w:tc>
+          <w:tcPr>
+            <w:tcW w:w="960" w:type="dxa"/>
+            <w:tcBorders>
+              <w:top w:val="nil"/>
+              <w:left w:val="nil"/>
+              <w:bottom w:val="nil"/>
+              <w:right w:val="nil"/>
+            </w:tcBorders>
+            <w:shd w:val="clear" w:color="auto" w:fill="auto"/>
+            <w:noWrap/>
+            <w:vAlign w:val="bottom"/>
+            <w:hideMark/>
+          </w:tcPr>
+          <w:p>
+            <w:pPr>
+              <w:rPr>
+                <w:rFonts w:ascii="Calibri" w:eastAsia="Times New Roman" w:hAnsi="Calibri" w:cs="Calibri"/>
+                <w:color w:val="000000"/>
+                <w:lang w:eastAsia="en-GB"/>
+              </w:rPr>
+            </w:pPr>
+            <w:r>
+              <w:rPr>
+                <w:rFonts w:ascii="Calibri" w:eastAsia="Times New Roman" w:hAnsi="Calibri" w:cs="Calibri"/>
+                <w:color w:val="000000"/>
+                <w:lang w:eastAsia="en-GB"/>
+              </w:rPr>
+              <w:t>20</w:t>
+            </w:r>
+          </w:p>
+        </w:tc>
+        <w:tc>
+          <w:tcPr>
+            <w:tcW w:w="960" w:type="dxa"/>
+            <w:tcBorders>
+              <w:top w:val="nil"/>
+              <w:left w:val="nil"/>
+              <w:bottom w:val="nil"/>
+              <w:right w:val="nil"/>
+            </w:tcBorders>
+            <w:shd w:val="clear" w:color="auto" w:fill="auto"/>
+            <w:noWrap/>
+            <w:vAlign w:val="bottom"/>
+            <w:hideMark/>
+          </w:tcPr>
+          <w:p>
+            <w:pPr>
+              <w:rPr>
+                <w:rFonts w:ascii="Calibri" w:eastAsia="Times New Roman" w:hAnsi="Calibri" w:cs="Calibri"/>
+                <w:color w:val="000000"/>
+                <w:lang w:eastAsia="en-GB"/>
+              </w:rPr>
+            </w:pPr>
+            <w:r>
+              <w:rPr>
+                <w:rFonts w:ascii="Calibri" w:eastAsia="Times New Roman" w:hAnsi="Calibri" w:cs="Calibri"/>
+                <w:color w:val="000000"/>
+                <w:lang w:eastAsia="en-GB"/>
+              </w:rPr>
+              <w:t>11.6310</w:t>
+            </w:r>
+          </w:p>
+        </w:tc>
+        <w:tc>
+          <w:tcPr>
+            <w:tcW w:w="960" w:type="dxa"/>
+            <w:tcBorders>
+              <w:top w:val="nil"/>
+              <w:left w:val="nil"/>
+              <w:bottom w:val="nil"/>
+              <w:right w:val="nil"/>
+            </w:tcBorders>
+            <w:shd w:val="clear" w:color="auto" w:fill="auto"/>
+            <w:noWrap/>
+            <w:vAlign w:val="bottom"/>
+            <w:hideMark/>
+          </w:tcPr>
+          <w:p>
+            <w:pPr>
+              <w:rPr>
+                <w:rFonts w:ascii="Calibri" w:eastAsia="Times New Roman" w:hAnsi="Calibri" w:cs="Calibri"/>
+                <w:color w:val="000000"/>
+                <w:lang w:eastAsia="en-GB"/>
+              </w:rPr>
+            </w:pPr>
+          </w:p>
+        </w:tc>
+        <w:tc>
+          <w:tcPr>
+            <w:tcW w:w="2640" w:type="dxa"/>
+            <w:tcBorders>
+              <w:top w:val="nil"/>
+              <w:left w:val="nil"/>
+              <w:bottom w:val="nil"/>
+              <w:right w:val="nil"/>
+            </w:tcBorders>
+            <w:shd w:val="clear" w:color="auto" w:fill="auto"/>
+            <w:noWrap/>
+            <w:vAlign w:val="bottom"/>
+            <w:hideMark/>
+          </w:tcPr>
+          <w:p>
+            <w:pPr>
+              <w:ind w:firstLineChars="200" w:firstLine="440"/>
+              <w:rPr>
+                <w:rFonts w:ascii="Calibri" w:eastAsia="Times New Roman" w:hAnsi="Calibri" w:cs="Calibri"/>
+                <w:color w:val="000000"/>
+                <w:lang w:eastAsia="en-GB"/>
+              </w:rPr>
+            </w:pPr>
+            <w:r>
+              <w:rPr>
+                <w:rFonts w:ascii="Calibri" w:eastAsia="Times New Roman" w:hAnsi="Calibri" w:cs="Calibri"/>
+                <w:color w:val="000000"/>
+                <w:lang w:eastAsia="en-GB"/>
+              </w:rPr>
+              <w:t>2.8546</w:t>
+            </w:r>
+          </w:p>
+        </w:tc>
+      </w:tr>
+    </w:tbl>
+    <w:p/>
+    <w:p>
+      <w:pPr>
+        <w:pStyle w:val="ListParagraph"/>
+        <w:ind w:left="360"/>
+      </w:pPr>
+    </w:p>
+    <w:p>
+      <w:pPr>
+        <w:pStyle w:val="ListParagraph"/>
+        <w:ind w:left="360"/>
+        <w:sectPr>
+          <w:type w:val="continuous"/>
+          <w:pgSz w:w="11906" w:h="16838"/>
+          <w:pgMar w:top="1440" w:right="1440" w:bottom="1440" w:left="1440" w:header="708" w:footer="708" w:gutter="0"/>
+          <w:cols w:num="2" w:space="708"/>
+          <w:docGrid w:linePitch="360"/>
+        </w:sectPr>
+      </w:pPr>
+    </w:p>
+    <w:p/>
+    <w:p>
+      <w:pPr>
+        <w:pStyle w:val="ListParagraph"/>
+        <w:ind w:left="360"/>
+        <w:rPr>
+          <w:rFonts w:cstheme="minorHAnsi"/>
+        </w:rPr>
+      </w:pPr>
+      <w:r>
+        <w:rPr>
+          <w:rFonts w:cstheme="minorHAnsi"/>
+        </w:rPr>
+        <w:t xml:space="preserve">Thermal expansion </w:t>
+      </w:r>
+      <w:r>
+        <w:rPr>
+          <w:rFonts w:cstheme="minorHAnsi"/>
+        </w:rPr>
+        <w:t xml:space="preserve">from experiment above </w:t>
+      </w:r>
+      <w:r>
+        <w:rPr>
+          <w:rFonts w:cstheme="minorHAnsi"/>
+        </w:rPr>
+        <w:t xml:space="preserve">can be </w:t>
+      </w:r>
+      <w:r>
+        <w:rPr>
+          <w:rFonts w:cstheme="minorHAnsi"/>
+        </w:rPr>
+        <w:t>fitted by 3</w:t>
+      </w:r>
+      <w:r>
+        <w:rPr>
+          <w:rFonts w:cstheme="minorHAnsi"/>
+          <w:vertAlign w:val="superscript"/>
+        </w:rPr>
+        <w:t>th</w:t>
+      </w:r>
+      <w:r>
+        <w:rPr>
+          <w:rFonts w:cstheme="minorHAnsi"/>
+        </w:rPr>
+        <w:t xml:space="preserve"> order polynomial with parameters in formula: a =</w:t>
+      </w:r>
+      <w:proofErr w:type="gramStart"/>
+      <w:r>
+        <w:rPr>
+          <w:rFonts w:cstheme="minorHAnsi"/>
+        </w:rPr>
+        <w:t>p(</w:t>
+      </w:r>
+      <w:proofErr w:type="gramEnd"/>
+      <w:r>
+        <w:rPr>
+          <w:rFonts w:cstheme="minorHAnsi"/>
+        </w:rPr>
+        <w:t>4</w:t>
+      </w:r>
+      <w:r>
+        <w:rPr>
+          <w:rFonts w:cstheme="minorHAnsi"/>
+        </w:rPr>
+        <w:t>-n)*</w:t>
+      </w:r>
+      <w:proofErr w:type="spellStart"/>
+      <w:r>
+        <w:rPr>
+          <w:rFonts w:cstheme="minorHAnsi"/>
+        </w:rPr>
+        <w:t>T</w:t>
+      </w:r>
+      <w:r>
+        <w:rPr>
+          <w:rFonts w:cstheme="minorHAnsi"/>
+          <w:vertAlign w:val="superscript"/>
+        </w:rPr>
+        <w:t>n</w:t>
+      </w:r>
+      <w:proofErr w:type="spellEnd"/>
+      <w:r>
+        <w:rPr>
+          <w:rFonts w:cstheme="minorHAnsi"/>
+        </w:rPr>
+        <w:t xml:space="preserve"> equal: p(1) = </w:t>
+      </w:r>
+      <w:r>
+        <w:rPr>
+          <w:rFonts w:cstheme="minorHAnsi"/>
+        </w:rPr>
+        <w:t>-1.7864e-11</w:t>
+      </w:r>
+      <w:r>
+        <w:rPr>
+          <w:rFonts w:cstheme="minorHAnsi"/>
+        </w:rPr>
+        <w:t xml:space="preserve">; </w:t>
+      </w:r>
+      <w:r>
+        <w:rPr>
+          <w:rFonts w:cstheme="minorHAnsi"/>
+        </w:rPr>
+        <w:t>p(2)</w:t>
+      </w:r>
+      <w:r>
+        <w:rPr>
+          <w:rFonts w:cstheme="minorHAnsi"/>
+        </w:rPr>
+        <w:t xml:space="preserve"> = </w:t>
+      </w:r>
+      <w:r>
+        <w:rPr>
+          <w:rFonts w:cstheme="minorHAnsi"/>
+        </w:rPr>
+        <w:t>4.2359e-08</w:t>
+      </w:r>
+      <w:r>
+        <w:rPr>
+          <w:rFonts w:cstheme="minorHAnsi"/>
+        </w:rPr>
+        <w:t>; p(</w:t>
+      </w:r>
+      <w:r>
+        <w:rPr>
+          <w:rFonts w:cstheme="minorHAnsi"/>
+        </w:rPr>
+        <w:t>3</w:t>
+      </w:r>
+      <w:r>
+        <w:rPr>
+          <w:rFonts w:cstheme="minorHAnsi"/>
+        </w:rPr>
+        <w:t xml:space="preserve">) = </w:t>
+      </w:r>
+      <w:r>
+        <w:rPr>
+          <w:rFonts w:cstheme="minorHAnsi"/>
+        </w:rPr>
+        <w:t>1.2255e-05</w:t>
+      </w:r>
+      <w:r>
+        <w:rPr>
+          <w:rFonts w:cstheme="minorHAnsi"/>
+        </w:rPr>
+        <w:t xml:space="preserve">; p(4) = </w:t>
+      </w:r>
+      <w:r>
+        <w:rPr>
+          <w:rFonts w:cstheme="minorHAnsi"/>
+        </w:rPr>
+        <w:t>2.8538</w:t>
+      </w:r>
+      <w:r>
+        <w:rPr>
+          <w:rFonts w:cstheme="minorHAnsi"/>
+        </w:rPr>
+        <w:t>;</w:t>
+      </w:r>
+      <w:r>
+        <w:rPr>
+          <w:rFonts w:cstheme="minorHAnsi"/>
+        </w:rPr>
+        <w:t xml:space="preserve"> </w:t>
+      </w:r>
+    </w:p>
+    <w:p>
+      <w:r>
+        <w:rPr>
+          <w:noProof/>
+          <w:lang w:eastAsia="en-GB"/>
+        </w:rPr>
+        <w:drawing>
+          <wp:inline distT="0" distB="0" distL="0" distR="0">
+            <wp:extent cx="5325466" cy="3993941"/>
+            <wp:effectExtent l="0" t="0" r="8890" b="6985"/>
+            <wp:docPr id="5" name="Picture 5"/>
+            <wp:cNvGraphicFramePr>
+              <a:graphicFrameLocks xmlns:a="http://schemas.openxmlformats.org/drawingml/2006/main" noChangeAspect="1"/>
+            </wp:cNvGraphicFramePr>
+            <a:graphic xmlns:a="http://schemas.openxmlformats.org/drawingml/2006/main">
+              <a:graphicData uri="http://schemas.openxmlformats.org/drawingml/2006/picture">
+                <pic:pic xmlns:pic="http://schemas.openxmlformats.org/drawingml/2006/picture">
+                  <pic:nvPicPr>
+                    <pic:cNvPr id="0" name="Picture 3"/>
+                    <pic:cNvPicPr>
+                      <a:picLocks noChangeAspect="1" noChangeArrowheads="1"/>
+                    </pic:cNvPicPr>
+                  </pic:nvPicPr>
+                  <pic:blipFill>
+                    <a:blip r:embed="rId9">
+                      <a:extLst>
+                        <a:ext uri="{28A0092B-C50C-407E-A947-70E740481C1C}">
+                          <a14:useLocalDpi xmlns:a14="http://schemas.microsoft.com/office/drawing/2010/main" val="0"/>
+                        </a:ext>
+                      </a:extLst>
+                    </a:blip>
+                    <a:srcRect/>
+                    <a:stretch>
+                      <a:fillRect/>
+                    </a:stretch>
+                  </pic:blipFill>
+                  <pic:spPr bwMode="auto">
+                    <a:xfrm>
+                      <a:off x="0" y="0"/>
+                      <a:ext cx="5325745" cy="3994150"/>
+                    </a:xfrm>
+                    <a:prstGeom prst="rect">
+                      <a:avLst/>
+                    </a:prstGeom>
+                    <a:noFill/>
+                    <a:ln>
+                      <a:noFill/>
+                    </a:ln>
+                  </pic:spPr>
+                </pic:pic>
+              </a:graphicData>
+            </a:graphic>
+          </wp:inline>
+        </w:drawing>
+      </w:r>
+    </w:p>
+    <w:p/>
+    <w:p>
+      <w:r>
+        <w:t xml:space="preserve">According to this polynomial, the lattice parameter of pure iron at T=8K </w:t>
+      </w:r>
+      <w:r>
+        <w:rPr>
+          <w:color w:val="00B050"/>
+        </w:rPr>
+        <w:t>a=</w:t>
+      </w:r>
+      <w:r>
+        <w:rPr>
+          <w:color w:val="00B050"/>
+        </w:rPr>
+        <w:t xml:space="preserve"> 2.8538</w:t>
+      </w:r>
+      <w:r>
+        <w:rPr>
+          <w:color w:val="00B050"/>
+        </w:rPr>
+        <w:t>+</w:t>
+      </w:r>
+      <w:r>
+        <w:rPr>
+          <w:color w:val="00B050"/>
+        </w:rPr>
+        <w:t>/</w:t>
+      </w:r>
+      <w:r>
+        <w:rPr>
+          <w:color w:val="00B050"/>
+        </w:rPr>
+        <w:t>-0</w:t>
+      </w:r>
+      <w:r>
+        <w:rPr>
+          <w:color w:val="00B050"/>
+        </w:rPr>
+        <w:t>.0</w:t>
+      </w:r>
+      <w:r>
+        <w:rPr>
+          <w:color w:val="00B050"/>
+        </w:rPr>
+        <w:t>0</w:t>
+      </w:r>
+      <w:r>
+        <w:rPr>
+          <w:color w:val="00B050"/>
+        </w:rPr>
+        <w:t>03</w:t>
+      </w:r>
+      <w:r>
+        <w:t xml:space="preserve"> </w:t>
+      </w:r>
+      <w:r>
+        <w:t>Angstrom (</w:t>
+      </w:r>
+      <w:r>
+        <w:t>polynomial</w:t>
+      </w:r>
+      <w:r>
+        <w:t xml:space="preserve"> fitting of the table above with Matlab)</w:t>
+      </w:r>
+    </w:p>
+    <w:p>
+      <w:r>
+        <w:t>Interpolation of this number onto 10Wt% Si alloy</w:t>
+      </w:r>
+      <w:r>
+        <w:t xml:space="preserve"> gives</w:t>
+      </w:r>
+      <w:r>
+        <w:t>:</w:t>
+      </w:r>
+    </w:p>
+    <w:p>
+      <w:r>
+        <w:t>a = a0-</w:t>
+      </w:r>
+      <w:r>
+        <w:t>0.</w:t>
+      </w:r>
+      <w:r>
+        <w:t>00069</w:t>
+      </w:r>
+      <w:r>
+        <w:t>*(</w:t>
+      </w:r>
+      <w:proofErr w:type="spellStart"/>
+      <w:r>
+        <w:t>m</w:t>
+      </w:r>
+      <w:r>
+        <w:rPr>
+          <w:vertAlign w:val="subscript"/>
+        </w:rPr>
+        <w:t>Fe</w:t>
+      </w:r>
+      <w:proofErr w:type="spellEnd"/>
+      <w:r>
+        <w:t>/</w:t>
+      </w:r>
+      <w:proofErr w:type="spellStart"/>
+      <w:r>
+        <w:t>m</w:t>
+      </w:r>
+      <w:r>
+        <w:rPr>
+          <w:vertAlign w:val="subscript"/>
+        </w:rPr>
+        <w:t>Si</w:t>
+      </w:r>
+      <w:proofErr w:type="spellEnd"/>
+      <w:r>
+        <w:t>*</w:t>
+      </w:r>
+      <w:proofErr w:type="gramStart"/>
+      <w:r>
+        <w:t>10%</w:t>
+      </w:r>
+      <w:proofErr w:type="gramEnd"/>
+      <w:r>
+        <w:t>(</w:t>
+      </w:r>
+      <w:proofErr w:type="spellStart"/>
+      <w:r>
+        <w:t>Wt</w:t>
+      </w:r>
+      <w:proofErr w:type="spellEnd"/>
+      <w:r>
+        <w:t xml:space="preserve">)) </w:t>
+      </w:r>
+      <w:r>
+        <w:t>= a0-</w:t>
+      </w:r>
+      <w:r>
+        <w:t>0.013</w:t>
+      </w:r>
+      <w:r>
+        <w:t>4</w:t>
+      </w:r>
+      <w:r>
+        <w:t xml:space="preserve"> = </w:t>
+      </w:r>
+      <w:r>
+        <w:rPr>
+          <w:color w:val="00B050"/>
+        </w:rPr>
+        <w:t>2.8</w:t>
+      </w:r>
+      <w:r>
+        <w:rPr>
+          <w:color w:val="00B050"/>
+        </w:rPr>
+        <w:t>40</w:t>
+      </w:r>
+      <w:r>
+        <w:rPr>
+          <w:color w:val="00B050"/>
+        </w:rPr>
+        <w:t>4</w:t>
+      </w:r>
+      <w:r>
+        <w:rPr>
+          <w:color w:val="00B050"/>
+        </w:rPr>
+        <w:t>+</w:t>
+      </w:r>
+      <w:r>
+        <w:rPr>
+          <w:color w:val="00B050"/>
+        </w:rPr>
+        <w:t>/</w:t>
+      </w:r>
+      <w:r>
+        <w:rPr>
+          <w:color w:val="00B050"/>
+        </w:rPr>
+        <w:t>-0.0</w:t>
+      </w:r>
+      <w:r>
+        <w:rPr>
+          <w:color w:val="00B050"/>
+        </w:rPr>
+        <w:t>0</w:t>
+      </w:r>
+      <w:r>
+        <w:rPr>
+          <w:color w:val="00B050"/>
+        </w:rPr>
+        <w:t>03</w:t>
+      </w:r>
     </w:p>
     <w:p>
       <w:pPr>
@@ -945,7 +3732,7 @@
           <w:lang w:eastAsia="en-GB"/>
         </w:rPr>
         <w:drawing>
-          <wp:inline distT="0" distB="0" distL="0" distR="0">
+          <wp:inline distT="0" distB="0" distL="0" distR="0" wp14:anchorId="4DC0E85E" wp14:editId="7C9F3224">
             <wp:extent cx="5731510" cy="4298633"/>
             <wp:effectExtent l="0" t="0" r="2540" b="6985"/>
             <wp:docPr id="2" name="Picture 2" descr="D:\users\abuts\Documents\Literature\Zotero_lib\storage\BUE6AB2V\opt_Applikation_Eisen_Thermische_Ausdehnung_de9d22b038.png"/>
@@ -962,7 +3749,7 @@
                     </pic:cNvPicPr>
                   </pic:nvPicPr>
                   <pic:blipFill>
-                    <a:blip r:embed="rId7">
+                    <a:blip r:embed="rId10">
                       <a:extLst>
                         <a:ext uri="{28A0092B-C50C-407E-A947-70E740481C1C}">
                           <a14:useLocalDpi xmlns:a14="http://schemas.microsoft.com/office/drawing/2010/main" val="0"/>
@@ -1000,7 +3787,7 @@
         <w:ind w:left="360"/>
       </w:pPr>
       <w:r>
-        <w:t>a = 2.843*(1</w:t>
+        <w:t>a = 2.843</w:t>
       </w:r>
       <w:proofErr w:type="gramStart"/>
       <w:r>
@@ -1017,18 +3804,24 @@
         <w:t>-5</w:t>
       </w:r>
       <w:r>
-        <w:t xml:space="preserve">)  = 2.843*(1-0.004) = </w:t>
+        <w:t xml:space="preserve"> *(da/a) = 2.843</w:t>
+      </w:r>
+      <w:r>
+        <w:t xml:space="preserve">-0.004 = </w:t>
       </w:r>
       <w:r>
         <w:rPr>
           <w:color w:val="00B050"/>
         </w:rPr>
-        <w:t>2.833</w:t>
-      </w:r>
-      <w:r>
-        <w:rPr>
-          <w:lang w:val="ru-RU"/>
-        </w:rPr>
+        <w:t>2.83</w:t>
+      </w:r>
+      <w:r>
+        <w:rPr>
+          <w:color w:val="00B050"/>
+        </w:rPr>
+        <w:t>9</w:t>
+      </w:r>
+      <w:r>
         <w:t xml:space="preserve"> </w:t>
       </w:r>
       <w:r>
@@ -1077,21 +3870,7 @@
           <w:rFonts w:ascii="Calibri" w:hAnsi="Calibri"/>
         </w:rPr>
         <w:tab/>
-        <w:t xml:space="preserve">Zhang, J. &amp; </w:t>
-      </w:r>
-      <w:proofErr w:type="spellStart"/>
-      <w:r>
-        <w:rPr>
-          <w:rFonts w:ascii="Calibri" w:hAnsi="Calibri"/>
-        </w:rPr>
-        <w:t>Guyot</w:t>
-      </w:r>
-      <w:proofErr w:type="spellEnd"/>
-      <w:r>
-        <w:rPr>
-          <w:rFonts w:ascii="Calibri" w:hAnsi="Calibri"/>
-        </w:rPr>
-        <w:t xml:space="preserve">, F. Thermal equation of state of iron and Fe0.91Si0.09. </w:t>
+        <w:t xml:space="preserve">Zhang, J. &amp; Guyot, F. Thermal equation of state of iron and Fe0.91Si0.09. </w:t>
       </w:r>
       <w:r>
         <w:rPr>
@@ -1107,7 +3886,6 @@
         </w:rPr>
         <w:t xml:space="preserve"> </w:t>
       </w:r>
-      <w:proofErr w:type="gramStart"/>
       <w:r>
         <w:rPr>
           <w:rFonts w:ascii="Calibri" w:hAnsi="Calibri"/>
@@ -1122,7 +3900,6 @@
         </w:rPr>
         <w:t xml:space="preserve"> 206–211 (1999).</w:t>
       </w:r>
-      <w:proofErr w:type="gramEnd"/>
     </w:p>
     <w:p>
       <w:pPr>
@@ -1142,76 +3919,7 @@
           <w:rFonts w:ascii="Calibri" w:hAnsi="Calibri"/>
         </w:rPr>
         <w:tab/>
-      </w:r>
-      <w:proofErr w:type="spellStart"/>
-      <w:r>
-        <w:rPr>
-          <w:rFonts w:ascii="Calibri" w:hAnsi="Calibri"/>
-        </w:rPr>
-        <w:t>Polcarová</w:t>
-      </w:r>
-      <w:proofErr w:type="spellEnd"/>
-      <w:r>
-        <w:rPr>
-          <w:rFonts w:ascii="Calibri" w:hAnsi="Calibri"/>
-        </w:rPr>
-        <w:t xml:space="preserve">, M., </w:t>
-      </w:r>
-      <w:proofErr w:type="spellStart"/>
-      <w:r>
-        <w:rPr>
-          <w:rFonts w:ascii="Calibri" w:hAnsi="Calibri"/>
-        </w:rPr>
-        <w:t>Kadečková</w:t>
-      </w:r>
-      <w:proofErr w:type="spellEnd"/>
-      <w:r>
-        <w:rPr>
-          <w:rFonts w:ascii="Calibri" w:hAnsi="Calibri"/>
-        </w:rPr>
-        <w:t xml:space="preserve">, S., </w:t>
-      </w:r>
-      <w:proofErr w:type="spellStart"/>
-      <w:r>
-        <w:rPr>
-          <w:rFonts w:ascii="Calibri" w:hAnsi="Calibri"/>
-        </w:rPr>
-        <w:t>Bra̧dler</w:t>
-      </w:r>
-      <w:proofErr w:type="spellEnd"/>
-      <w:r>
-        <w:rPr>
-          <w:rFonts w:ascii="Calibri" w:hAnsi="Calibri"/>
-        </w:rPr>
-        <w:t xml:space="preserve">, J., </w:t>
-      </w:r>
-      <w:proofErr w:type="spellStart"/>
-      <w:r>
-        <w:rPr>
-          <w:rFonts w:ascii="Calibri" w:hAnsi="Calibri"/>
-        </w:rPr>
-        <w:t>Godwod</w:t>
-      </w:r>
-      <w:proofErr w:type="spellEnd"/>
-      <w:r>
-        <w:rPr>
-          <w:rFonts w:ascii="Calibri" w:hAnsi="Calibri"/>
-        </w:rPr>
-        <w:t xml:space="preserve">, K. &amp; </w:t>
-      </w:r>
-      <w:proofErr w:type="spellStart"/>
-      <w:r>
-        <w:rPr>
-          <w:rFonts w:ascii="Calibri" w:hAnsi="Calibri"/>
-        </w:rPr>
-        <w:t>Ba̧k-misiuk</w:t>
-      </w:r>
-      <w:proofErr w:type="spellEnd"/>
-      <w:r>
-        <w:rPr>
-          <w:rFonts w:ascii="Calibri" w:hAnsi="Calibri"/>
-        </w:rPr>
-        <w:t xml:space="preserve">, J. Lattice parameters of Fe-Si alloy single crystals. </w:t>
+        <w:t xml:space="preserve">Polcarová, M., Kadečková, S., Bra̧dler, J., Godwod, K. &amp; Ba̧k-misiuk, J. Lattice parameters of Fe-Si alloy single crystals. </w:t>
       </w:r>
       <w:r>
         <w:rPr>
@@ -1219,18 +3927,57 @@
           <w:i/>
           <w:iCs/>
         </w:rPr>
-        <w:t xml:space="preserve">Phys. Status Solidi </w:t>
-      </w:r>
-      <w:proofErr w:type="gramStart"/>
+        <w:t>Phys. Status Solidi A</w:t>
+      </w:r>
+      <w:r>
+        <w:rPr>
+          <w:rFonts w:ascii="Calibri" w:hAnsi="Calibri"/>
+        </w:rPr>
+        <w:t xml:space="preserve"> </w:t>
+      </w:r>
+      <w:r>
+        <w:rPr>
+          <w:rFonts w:ascii="Calibri" w:hAnsi="Calibri"/>
+          <w:b/>
+          <w:bCs/>
+        </w:rPr>
+        <w:t>106,</w:t>
+      </w:r>
+      <w:r>
+        <w:rPr>
+          <w:rFonts w:ascii="Calibri" w:hAnsi="Calibri"/>
+        </w:rPr>
+        <w:t xml:space="preserve"> 17–23 (1988).</w:t>
+      </w:r>
+    </w:p>
+    <w:p>
+      <w:pPr>
+        <w:pStyle w:val="Bibliography"/>
+        <w:rPr>
+          <w:rFonts w:ascii="Calibri" w:hAnsi="Calibri"/>
+        </w:rPr>
+      </w:pPr>
+      <w:r>
+        <w:rPr>
+          <w:rFonts w:ascii="Calibri" w:hAnsi="Calibri"/>
+        </w:rPr>
+        <w:t>3.</w:t>
+      </w:r>
+      <w:r>
+        <w:rPr>
+          <w:rFonts w:ascii="Calibri" w:hAnsi="Calibri"/>
+        </w:rPr>
+        <w:tab/>
+        <w:t xml:space="preserve">Hirao, N., Ohtani, E., Kondo, T. &amp; Kikegawa, T. Equation of state of iron–silicon alloys to megabar pressure. </w:t>
+      </w:r>
       <w:r>
         <w:rPr>
           <w:rFonts w:ascii="Calibri" w:hAnsi="Calibri"/>
           <w:i/>
           <w:iCs/>
         </w:rPr>
-        <w:t>A</w:t>
-      </w:r>
-      <w:proofErr w:type="gramEnd"/>
+        <w:t>Phys. Chem. Miner.</w:t>
+      </w:r>
       <w:r>
         <w:rPr>
           <w:rFonts w:ascii="Calibri" w:hAnsi="Calibri"/>
@@ -1243,13 +3990,13 @@
           <w:b/>
           <w:bCs/>
         </w:rPr>
-        <w:t>106,</w:t>
+        <w:t>31,</w:t>
       </w:r>
       <w:r>
         <w:rPr>
           <w:rFonts w:ascii="Calibri" w:hAnsi="Calibri"/>
         </w:rPr>
-        <w:t xml:space="preserve"> 17–23 (1988).</w:t>
+        <w:t xml:space="preserve"> 329–336 (2004).</w:t>
       </w:r>
     </w:p>
     <w:p>
@@ -1263,69 +4010,14 @@
         <w:rPr>
           <w:rFonts w:ascii="Calibri" w:hAnsi="Calibri"/>
         </w:rPr>
-        <w:t>3.</w:t>
+        <w:t>4.</w:t>
       </w:r>
       <w:r>
         <w:rPr>
           <w:rFonts w:ascii="Calibri" w:hAnsi="Calibri"/>
         </w:rPr>
         <w:tab/>
-      </w:r>
-      <w:proofErr w:type="spellStart"/>
-      <w:r>
-        <w:rPr>
-          <w:rFonts w:ascii="Calibri" w:hAnsi="Calibri"/>
-        </w:rPr>
-        <w:t>Hirao</w:t>
-      </w:r>
-      <w:proofErr w:type="spellEnd"/>
-      <w:r>
-        <w:rPr>
-          <w:rFonts w:ascii="Calibri" w:hAnsi="Calibri"/>
-        </w:rPr>
-        <w:t xml:space="preserve">, N., </w:t>
-      </w:r>
-      <w:proofErr w:type="spellStart"/>
-      <w:r>
-        <w:rPr>
-          <w:rFonts w:ascii="Calibri" w:hAnsi="Calibri"/>
-        </w:rPr>
-        <w:t>Ohtani</w:t>
-      </w:r>
-      <w:proofErr w:type="spellEnd"/>
-      <w:r>
-        <w:rPr>
-          <w:rFonts w:ascii="Calibri" w:hAnsi="Calibri"/>
-        </w:rPr>
-        <w:t xml:space="preserve">, E., Kondo, T. &amp; </w:t>
-      </w:r>
-      <w:proofErr w:type="spellStart"/>
-      <w:r>
-        <w:rPr>
-          <w:rFonts w:ascii="Calibri" w:hAnsi="Calibri"/>
-        </w:rPr>
-        <w:t>Kikegawa</w:t>
-      </w:r>
-      <w:proofErr w:type="spellEnd"/>
-      <w:r>
-        <w:rPr>
-          <w:rFonts w:ascii="Calibri" w:hAnsi="Calibri"/>
-        </w:rPr>
-        <w:t xml:space="preserve">, T. Equation of state of iron–silicon alloys to </w:t>
-      </w:r>
-      <w:proofErr w:type="spellStart"/>
-      <w:r>
-        <w:rPr>
-          <w:rFonts w:ascii="Calibri" w:hAnsi="Calibri"/>
-        </w:rPr>
-        <w:t>megabar</w:t>
-      </w:r>
-      <w:proofErr w:type="spellEnd"/>
-      <w:r>
-        <w:rPr>
-          <w:rFonts w:ascii="Calibri" w:hAnsi="Calibri"/>
-        </w:rPr>
-        <w:t xml:space="preserve"> pressure. </w:t>
+        <w:t xml:space="preserve">Basinski, Z. S., Hume-Rothery, W. &amp; Sutton, A. L. The Lattice Expansion of Iron. </w:t>
       </w:r>
       <w:r>
         <w:rPr>
@@ -1333,7 +4025,7 @@
           <w:i/>
           <w:iCs/>
         </w:rPr>
-        <w:t>Phys. Chem. Miner.</w:t>
+        <w:t>Proc. R. Soc. Lond. Ser. Math. Phys. Sci.</w:t>
       </w:r>
       <w:r>
         <w:rPr>
@@ -1341,22 +4033,20 @@
         </w:rPr>
         <w:t xml:space="preserve"> </w:t>
       </w:r>
-      <w:proofErr w:type="gramStart"/>
       <w:r>
         <w:rPr>
           <w:rFonts w:ascii="Calibri" w:hAnsi="Calibri"/>
           <w:b/>
           <w:bCs/>
         </w:rPr>
-        <w:t>31,</w:t>
+        <w:t>229,</w:t>
       </w:r>
       <w:r>
         <w:rPr>
           <w:rFonts w:ascii="Calibri" w:hAnsi="Calibri"/>
         </w:rPr>
-        <w:t xml:space="preserve"> 329–336 (2004).</w:t>
-      </w:r>
-      <w:proofErr w:type="gramEnd"/>
+        <w:t xml:space="preserve"> 459 (1955).</w:t>
+      </w:r>
     </w:p>
     <w:p>
       <w:pPr>
@@ -1369,124 +4059,6 @@
         <w:rPr>
           <w:rFonts w:ascii="Calibri" w:hAnsi="Calibri"/>
         </w:rPr>
-        <w:t>4.</w:t>
-      </w:r>
-      <w:r>
-        <w:rPr>
-          <w:rFonts w:ascii="Calibri" w:hAnsi="Calibri"/>
-        </w:rPr>
-        <w:tab/>
-      </w:r>
-      <w:proofErr w:type="spellStart"/>
-      <w:r>
-        <w:rPr>
-          <w:rFonts w:ascii="Calibri" w:hAnsi="Calibri"/>
-        </w:rPr>
-        <w:t>Basinski</w:t>
-      </w:r>
-      <w:proofErr w:type="spellEnd"/>
-      <w:r>
-        <w:rPr>
-          <w:rFonts w:ascii="Calibri" w:hAnsi="Calibri"/>
-        </w:rPr>
-        <w:t>, Z. S., Hume-</w:t>
-      </w:r>
-      <w:proofErr w:type="spellStart"/>
-      <w:r>
-        <w:rPr>
-          <w:rFonts w:ascii="Calibri" w:hAnsi="Calibri"/>
-        </w:rPr>
-        <w:t>Rothery</w:t>
-      </w:r>
-      <w:proofErr w:type="spellEnd"/>
-      <w:r>
-        <w:rPr>
-          <w:rFonts w:ascii="Calibri" w:hAnsi="Calibri"/>
-        </w:rPr>
-        <w:t xml:space="preserve">, W. &amp; Sutton, A. L. </w:t>
-      </w:r>
-      <w:proofErr w:type="gramStart"/>
-      <w:r>
-        <w:rPr>
-          <w:rFonts w:ascii="Calibri" w:hAnsi="Calibri"/>
-        </w:rPr>
-        <w:t>The Lattice Expansion of Iron.</w:t>
-      </w:r>
-      <w:proofErr w:type="gramEnd"/>
-      <w:r>
-        <w:rPr>
-          <w:rFonts w:ascii="Calibri" w:hAnsi="Calibri"/>
-        </w:rPr>
-        <w:t xml:space="preserve"> </w:t>
-      </w:r>
-      <w:r>
-        <w:rPr>
-          <w:rFonts w:ascii="Calibri" w:hAnsi="Calibri"/>
-          <w:i/>
-          <w:iCs/>
-        </w:rPr>
-        <w:t xml:space="preserve">Proc. R. Soc. </w:t>
-      </w:r>
-      <w:proofErr w:type="spellStart"/>
-      <w:r>
-        <w:rPr>
-          <w:rFonts w:ascii="Calibri" w:hAnsi="Calibri"/>
-          <w:i/>
-          <w:iCs/>
-        </w:rPr>
-        <w:t>Lond</w:t>
-      </w:r>
-      <w:proofErr w:type="spellEnd"/>
-      <w:r>
-        <w:rPr>
-          <w:rFonts w:ascii="Calibri" w:hAnsi="Calibri"/>
-          <w:i/>
-          <w:iCs/>
-        </w:rPr>
-        <w:t xml:space="preserve">. Ser. Math. </w:t>
-      </w:r>
-      <w:proofErr w:type="gramStart"/>
-      <w:r>
-        <w:rPr>
-          <w:rFonts w:ascii="Calibri" w:hAnsi="Calibri"/>
-          <w:i/>
-          <w:iCs/>
-        </w:rPr>
-        <w:t>Phys. Sci.</w:t>
-      </w:r>
-      <w:r>
-        <w:rPr>
-          <w:rFonts w:ascii="Calibri" w:hAnsi="Calibri"/>
-        </w:rPr>
-        <w:t xml:space="preserve"> </w:t>
-      </w:r>
-      <w:r>
-        <w:rPr>
-          <w:rFonts w:ascii="Calibri" w:hAnsi="Calibri"/>
-          <w:b/>
-          <w:bCs/>
-        </w:rPr>
-        <w:t>229,</w:t>
-      </w:r>
-      <w:r>
-        <w:rPr>
-          <w:rFonts w:ascii="Calibri" w:hAnsi="Calibri"/>
-        </w:rPr>
-        <w:t xml:space="preserve"> 459 (1955).</w:t>
-      </w:r>
-      <w:proofErr w:type="gramEnd"/>
-    </w:p>
-    <w:p>
-      <w:pPr>
-        <w:pStyle w:val="Bibliography"/>
-        <w:rPr>
-          <w:rFonts w:ascii="Calibri" w:hAnsi="Calibri"/>
-        </w:rPr>
-      </w:pPr>
-      <w:r>
-        <w:rPr>
-          <w:rFonts w:ascii="Calibri" w:hAnsi="Calibri"/>
-        </w:rPr>
         <w:lastRenderedPageBreak/>
         <w:t>5.</w:t>
       </w:r>
@@ -1495,21 +4067,7 @@
           <w:rFonts w:ascii="Calibri" w:hAnsi="Calibri"/>
         </w:rPr>
         <w:tab/>
-        <w:t xml:space="preserve">Iron — Thermal Expansion - NETZSCH </w:t>
-      </w:r>
-      <w:proofErr w:type="spellStart"/>
-      <w:r>
-        <w:rPr>
-          <w:rFonts w:ascii="Calibri" w:hAnsi="Calibri"/>
-        </w:rPr>
-        <w:t>Analyzing</w:t>
-      </w:r>
-      <w:proofErr w:type="spellEnd"/>
-      <w:r>
-        <w:rPr>
-          <w:rFonts w:ascii="Calibri" w:hAnsi="Calibri"/>
-        </w:rPr>
-        <w:t xml:space="preserve"> &amp; Testing. Available at: https://www.netzsch-thermal-analysis.com/en/materials-applications/metals-alloys/iron-thermal-expansion/. (Accessed: 21st August 2017)</w:t>
+        <w:t>Iron — Thermal Expansion - NETZSCH Analyzing &amp; Testing. Available at: https://www.netzsch-thermal-analysis.com/en/materials-applications/metals-alloys/iron-thermal-expansion/. (Accessed: 21st August 2017)</w:t>
       </w:r>
     </w:p>
     <w:p>
@@ -1531,6 +4089,7 @@
       </w:pPr>
     </w:p>
     <w:sectPr>
+      <w:type w:val="continuous"/>
       <w:pgSz w:w="11906" w:h="16838"/>
       <w:pgMar w:top="1440" w:right="1440" w:bottom="1440" w:left="1440" w:header="708" w:footer="708" w:gutter="0"/>
       <w:cols w:space="708"/>
@@ -2172,6 +4731,35 @@
       <w:ind w:left="264" w:hanging="264"/>
     </w:pPr>
   </w:style>
+  <w:style w:type="character" w:styleId="PlaceholderText">
+    <w:name w:val="Placeholder Text"/>
+    <w:basedOn w:val="DefaultParagraphFont"/>
+    <w:uiPriority w:val="99"/>
+    <w:semiHidden/>
+    <w:rsid w:val="0052780D"/>
+    <w:rPr>
+      <w:color w:val="808080"/>
+    </w:rPr>
+  </w:style>
+  <w:style w:type="table" w:styleId="TableGrid">
+    <w:name w:val="Table Grid"/>
+    <w:basedOn w:val="TableNormal"/>
+    <w:uiPriority w:val="59"/>
+    <w:rsid w:val="005D0518"/>
+    <w:pPr>
+      <w:spacing w:after="0" w:line="240" w:lineRule="auto"/>
+    </w:pPr>
+    <w:tblPr>
+      <w:tblBorders>
+        <w:top w:val="single" w:sz="4" w:space="0" w:color="auto"/>
+        <w:left w:val="single" w:sz="4" w:space="0" w:color="auto"/>
+        <w:bottom w:val="single" w:sz="4" w:space="0" w:color="auto"/>
+        <w:right w:val="single" w:sz="4" w:space="0" w:color="auto"/>
+        <w:insideH w:val="single" w:sz="4" w:space="0" w:color="auto"/>
+        <w:insideV w:val="single" w:sz="4" w:space="0" w:color="auto"/>
+      </w:tblBorders>
+    </w:tblPr>
+  </w:style>
 </w:styles>
 </file>
 
@@ -2534,6 +5122,35 @@
       <w:ind w:left="264" w:hanging="264"/>
     </w:pPr>
   </w:style>
+  <w:style w:type="character" w:styleId="PlaceholderText">
+    <w:name w:val="Placeholder Text"/>
+    <w:basedOn w:val="DefaultParagraphFont"/>
+    <w:uiPriority w:val="99"/>
+    <w:semiHidden/>
+    <w:rsid w:val="0052780D"/>
+    <w:rPr>
+      <w:color w:val="808080"/>
+    </w:rPr>
+  </w:style>
+  <w:style w:type="table" w:styleId="TableGrid">
+    <w:name w:val="Table Grid"/>
+    <w:basedOn w:val="TableNormal"/>
+    <w:uiPriority w:val="59"/>
+    <w:rsid w:val="005D0518"/>
+    <w:pPr>
+      <w:spacing w:after="0" w:line="240" w:lineRule="auto"/>
+    </w:pPr>
+    <w:tblPr>
+      <w:tblBorders>
+        <w:top w:val="single" w:sz="4" w:space="0" w:color="auto"/>
+        <w:left w:val="single" w:sz="4" w:space="0" w:color="auto"/>
+        <w:bottom w:val="single" w:sz="4" w:space="0" w:color="auto"/>
+        <w:right w:val="single" w:sz="4" w:space="0" w:color="auto"/>
+        <w:insideH w:val="single" w:sz="4" w:space="0" w:color="auto"/>
+        <w:insideV w:val="single" w:sz="4" w:space="0" w:color="auto"/>
+      </w:tblBorders>
+    </w:tblPr>
+  </w:style>
 </w:styles>
 </file>
 
@@ -2820,4 +5437,16 @@
   <a:objectDefaults/>
   <a:extraClrSchemeLst/>
 </a:theme>
+</file>
+
+<file path=customXml/item1.xml><?xml version="1.0" encoding="utf-8"?>
+<b:Sources xmlns:b="http://schemas.openxmlformats.org/officeDocument/2006/bibliography" xmlns="http://schemas.openxmlformats.org/officeDocument/2006/bibliography" SelectedStyle="\APA.XSL" StyleName="APA"/>
+</file>
+
+<file path=customXml/itemProps1.xml><?xml version="1.0" encoding="utf-8"?>
+<ds:datastoreItem xmlns:ds="http://schemas.openxmlformats.org/officeDocument/2006/customXml" ds:itemID="{B81E3DFD-FD31-4915-AE3B-DDBB1C67CB39}">
+  <ds:schemaRefs>
+    <ds:schemaRef ds:uri="http://schemas.openxmlformats.org/officeDocument/2006/bibliography"/>
+  </ds:schemaRefs>
+</ds:datastoreItem>
 </file>
</xml_diff>

<commit_message>
Fe lattice parameters summary.
</commit_message>
<xml_diff>
--- a/Data/Lattice_Sxd/doc/Fe Lattice parameters.docx
+++ b/Data/Lattice_Sxd/doc/Fe Lattice parameters.docx
@@ -171,18 +171,6 @@
         </w:rPr>
         <w:t>+</w:t>
       </w:r>
-      <w:r>
-        <w:rPr>
-          <w:color w:val="00B050"/>
-        </w:rPr>
-        <w:t>/</w:t>
-      </w:r>
-      <w:r>
-        <w:rPr>
-          <w:color w:val="00B050"/>
-        </w:rPr>
-        <w:t>-</w:t>
-      </w:r>
       <w:proofErr w:type="gramStart"/>
       <w:r>
         <w:rPr>
@@ -334,7 +322,14 @@
           <w:color w:val="0070C0"/>
           <w:u w:val="single"/>
         </w:rPr>
-        <w:t>https://github.com/abuts/Fe/blob/master/June2017/fix_Ei200.m</w:t>
+        <w:t>https://github.com/abuts/Fe/tree/master/2017June</w:t>
+      </w:r>
+      <w:r>
+        <w:rPr>
+          <w:color w:val="0070C0"/>
+          <w:u w:val="single"/>
+        </w:rPr>
+        <w:t>/fix_Ei200.m</w:t>
       </w:r>
       <w:r>
         <w:t>)</w:t>
@@ -401,22 +396,23 @@
     </w:p>
     <w:p>
       <w:r>
-        <w:t>(</w:t>
-      </w:r>
-      <w:proofErr w:type="gramStart"/>
-      <w:r>
-        <w:t>see</w:t>
-      </w:r>
-      <w:proofErr w:type="gramEnd"/>
-      <w:r>
-        <w:t xml:space="preserve"> </w:t>
+        <w:t xml:space="preserve">(see </w:t>
       </w:r>
       <w:r>
         <w:rPr>
           <w:color w:val="0070C0"/>
           <w:u w:val="single"/>
         </w:rPr>
-        <w:t>https://github.com/abuts/Fe/blob/master/June2017/fix_Ei</w:t>
+        <w:t>https://github.com/abuts/Fe/tree/master/2017June</w:t>
+      </w:r>
+      <w:bookmarkStart w:id="0" w:name="_GoBack"/>
+      <w:bookmarkEnd w:id="0"/>
+      <w:r>
+        <w:rPr>
+          <w:color w:val="0070C0"/>
+          <w:u w:val="single"/>
+        </w:rPr>
+        <w:t>/fix_Ei</w:t>
       </w:r>
       <w:r>
         <w:rPr>
@@ -835,15 +831,21 @@
         <w:rPr>
           <w:color w:val="00B050"/>
         </w:rPr>
-        <w:t>uggests to m</w:t>
-      </w:r>
-      <w:bookmarkStart w:id="0" w:name="_GoBack"/>
-      <w:bookmarkEnd w:id="0"/>
+        <w:t xml:space="preserve">uggests </w:t>
+      </w:r>
+      <w:proofErr w:type="gramStart"/>
       <w:r>
         <w:rPr>
           <w:color w:val="00B050"/>
         </w:rPr>
-        <w:t>easure Si contents from the lattice parameters.</w:t>
+        <w:t>to measure</w:t>
+      </w:r>
+      <w:proofErr w:type="gramEnd"/>
+      <w:r>
+        <w:rPr>
+          <w:color w:val="00B050"/>
+        </w:rPr>
+        <w:t xml:space="preserve"> Si contents from the lattice parameters.</w:t>
       </w:r>
     </w:p>
     <w:p/>
@@ -3560,8 +3562,35 @@
         <w:t>polynomial</w:t>
       </w:r>
       <w:r>
-        <w:t xml:space="preserve"> fitting of the table above with Matlab)</w:t>
-      </w:r>
+        <w:t xml:space="preserve"> fitting of the table above with Matlab</w:t>
+      </w:r>
+      <w:r>
+        <w:t xml:space="preserve"> – the routine for fitting:</w:t>
+      </w:r>
+    </w:p>
+    <w:p>
+      <w:r>
+        <w:rPr>
+          <w:color w:val="0000FF"/>
+          <w:u w:val="single"/>
+        </w:rPr>
+        <w:t>https://github.com/abuts/Fe/blob/master/2018Dec/FeT_</w:t>
+      </w:r>
+      <w:proofErr w:type="gramStart"/>
+      <w:r>
+        <w:rPr>
+          <w:color w:val="0000FF"/>
+          <w:u w:val="single"/>
+        </w:rPr>
+        <w:t>expansion.m</w:t>
+      </w:r>
+      <w:r>
+        <w:t xml:space="preserve"> </w:t>
+      </w:r>
+      <w:r>
+        <w:t>)</w:t>
+      </w:r>
+      <w:proofErr w:type="gramEnd"/>
     </w:p>
     <w:p>
       <w:r>
@@ -5444,7 +5473,7 @@
 </file>
 
 <file path=customXml/itemProps1.xml><?xml version="1.0" encoding="utf-8"?>
-<ds:datastoreItem xmlns:ds="http://schemas.openxmlformats.org/officeDocument/2006/customXml" ds:itemID="{B81E3DFD-FD31-4915-AE3B-DDBB1C67CB39}">
+<ds:datastoreItem xmlns:ds="http://schemas.openxmlformats.org/officeDocument/2006/customXml" ds:itemID="{A1B7779C-0563-460C-967C-F19635C827B7}">
   <ds:schemaRefs>
     <ds:schemaRef ds:uri="http://schemas.openxmlformats.org/officeDocument/2006/bibliography"/>
   </ds:schemaRefs>

</xml_diff>

<commit_message>
The scripts to fit theory to experiment and show that they are coinciding
</commit_message>
<xml_diff>
--- a/Data/Lattice_Sxd/doc/Fe Lattice parameters.docx
+++ b/Data/Lattice_Sxd/doc/Fe Lattice parameters.docx
@@ -388,7 +388,7 @@
         <w:t xml:space="preserve">2.853 </w:t>
       </w:r>
       <w:r>
-        <w:t xml:space="preserve">+/-  0.0033 </w:t>
+        <w:t xml:space="preserve">+/-  0.003 </w:t>
       </w:r>
       <w:r>
         <w:t>Angstroms</w:t>
@@ -396,7 +396,15 @@
     </w:p>
     <w:p>
       <w:r>
-        <w:t xml:space="preserve">(see </w:t>
+        <w:t>(</w:t>
+      </w:r>
+      <w:proofErr w:type="gramStart"/>
+      <w:r>
+        <w:t>see</w:t>
+      </w:r>
+      <w:proofErr w:type="gramEnd"/>
+      <w:r>
+        <w:t xml:space="preserve"> </w:t>
       </w:r>
       <w:r>
         <w:rPr>
@@ -405,8 +413,6 @@
         </w:rPr>
         <w:t>https://github.com/abuts/Fe/tree/master/2017June</w:t>
       </w:r>
-      <w:bookmarkStart w:id="0" w:name="_GoBack"/>
-      <w:bookmarkEnd w:id="0"/>
       <w:r>
         <w:rPr>
           <w:color w:val="0070C0"/>
@@ -484,6 +490,8 @@
       <w:r>
         <w:t>:</w:t>
       </w:r>
+      <w:bookmarkStart w:id="0" w:name="_GoBack"/>
+      <w:bookmarkEnd w:id="0"/>
     </w:p>
     <w:p>
       <w:pPr>
@@ -833,14 +841,12 @@
         </w:rPr>
         <w:t xml:space="preserve">uggests </w:t>
       </w:r>
-      <w:proofErr w:type="gramStart"/>
       <w:r>
         <w:rPr>
           <w:color w:val="00B050"/>
         </w:rPr>
-        <w:t>to measure</w:t>
-      </w:r>
-      <w:proofErr w:type="gramEnd"/>
+        <w:t>measuring</w:t>
+      </w:r>
       <w:r>
         <w:rPr>
           <w:color w:val="00B050"/>
@@ -3818,6 +3824,9 @@
       <w:r>
         <w:t>a = 2.843</w:t>
       </w:r>
+      <w:r>
+        <w:t>*(1</w:t>
+      </w:r>
       <w:proofErr w:type="gramStart"/>
       <w:r>
         <w:t>+(</w:t>
@@ -3833,7 +3842,7 @@
         <w:t>-5</w:t>
       </w:r>
       <w:r>
-        <w:t xml:space="preserve"> *(da/a) = 2.843</w:t>
+        <w:t>) = 2.843</w:t>
       </w:r>
       <w:r>
         <w:t xml:space="preserve">-0.004 = </w:t>
@@ -5473,7 +5482,7 @@
 </file>
 
 <file path=customXml/itemProps1.xml><?xml version="1.0" encoding="utf-8"?>
-<ds:datastoreItem xmlns:ds="http://schemas.openxmlformats.org/officeDocument/2006/customXml" ds:itemID="{A1B7779C-0563-460C-967C-F19635C827B7}">
+<ds:datastoreItem xmlns:ds="http://schemas.openxmlformats.org/officeDocument/2006/customXml" ds:itemID="{343CBF88-B7E6-4B2C-ADBE-2B357A9F0C42}">
   <ds:schemaRefs>
     <ds:schemaRef ds:uri="http://schemas.openxmlformats.org/officeDocument/2006/bibliography"/>
   </ds:schemaRefs>

</xml_diff>